<commit_message>
modificacion de items de configuracion, agregado casos de prueba para US 01
</commit_message>
<xml_diff>
--- a/DeliverEat_ItemsDeConfiguracion.docx
+++ b/DeliverEat_ItemsDeConfiguracion.docx
@@ -1,10 +1,10 @@
 
 <file path=word/document.xml><?xml version="1.0" encoding="utf-8"?>
-<w:document xmlns:ve="http://schemas.openxmlformats.org/markup-compatibility/2006" xmlns:o="urn:schemas-microsoft-com:office:office" xmlns:r="http://schemas.openxmlformats.org/officeDocument/2006/relationships" xmlns:m="http://schemas.openxmlformats.org/officeDocument/2006/math" xmlns:v="urn:schemas-microsoft-com:vml" xmlns:wp="http://schemas.openxmlformats.org/drawingml/2006/wordprocessingDrawing" xmlns:w10="urn:schemas-microsoft-com:office:word" xmlns:w="http://schemas.openxmlformats.org/wordprocessingml/2006/main" xmlns:wne="http://schemas.microsoft.com/office/word/2006/wordml">
+<w:document xmlns:wpc="http://schemas.microsoft.com/office/word/2010/wordprocessingCanvas" xmlns:cx="http://schemas.microsoft.com/office/drawing/2014/chartex" xmlns:cx1="http://schemas.microsoft.com/office/drawing/2015/9/8/chartex" xmlns:cx2="http://schemas.microsoft.com/office/drawing/2015/10/21/chartex" xmlns:cx3="http://schemas.microsoft.com/office/drawing/2016/5/9/chartex" xmlns:cx4="http://schemas.microsoft.com/office/drawing/2016/5/10/chartex" xmlns:cx5="http://schemas.microsoft.com/office/drawing/2016/5/11/chartex" xmlns:cx6="http://schemas.microsoft.com/office/drawing/2016/5/12/chartex" xmlns:cx7="http://schemas.microsoft.com/office/drawing/2016/5/13/chartex" xmlns:cx8="http://schemas.microsoft.com/office/drawing/2016/5/14/chartex" xmlns:mc="http://schemas.openxmlformats.org/markup-compatibility/2006" xmlns:aink="http://schemas.microsoft.com/office/drawing/2016/ink" xmlns:am3d="http://schemas.microsoft.com/office/drawing/2017/model3d" xmlns:o="urn:schemas-microsoft-com:office:office" xmlns:r="http://schemas.openxmlformats.org/officeDocument/2006/relationships" xmlns:m="http://schemas.openxmlformats.org/officeDocument/2006/math" xmlns:v="urn:schemas-microsoft-com:vml" xmlns:wp14="http://schemas.microsoft.com/office/word/2010/wordprocessingDrawing" xmlns:wp="http://schemas.openxmlformats.org/drawingml/2006/wordprocessingDrawing" xmlns:w10="urn:schemas-microsoft-com:office:word" xmlns:w="http://schemas.openxmlformats.org/wordprocessingml/2006/main" xmlns:w14="http://schemas.microsoft.com/office/word/2010/wordml" xmlns:w15="http://schemas.microsoft.com/office/word/2012/wordml" xmlns:w16cid="http://schemas.microsoft.com/office/word/2016/wordml/cid" xmlns:w16se="http://schemas.microsoft.com/office/word/2015/wordml/symex" xmlns:wpg="http://schemas.microsoft.com/office/word/2010/wordprocessingGroup" xmlns:wpi="http://schemas.microsoft.com/office/word/2010/wordprocessingInk" xmlns:wne="http://schemas.microsoft.com/office/word/2006/wordml" xmlns:wps="http://schemas.microsoft.com/office/word/2010/wordprocessingShape" mc:Ignorable="w14 w15 w16se w16cid wp14">
   <w:body>
     <w:p>
       <w:pPr>
-        <w:pStyle w:val="normal0"/>
+        <w:pStyle w:val="Normal1"/>
         <w:widowControl w:val="0"/>
         <w:pBdr>
           <w:top w:val="nil"/>
@@ -31,7 +31,7 @@
     </w:p>
     <w:p>
       <w:pPr>
-        <w:pStyle w:val="normal0"/>
+        <w:pStyle w:val="Normal1"/>
         <w:contextualSpacing w:val="0"/>
       </w:pPr>
     </w:p>
@@ -49,7 +49,7 @@
           <w:insideV w:val="single" w:sz="8" w:space="0" w:color="000000"/>
         </w:tblBorders>
         <w:tblLayout w:type="fixed"/>
-        <w:tblLook w:val="0600"/>
+        <w:tblLook w:val="0600" w:firstRow="0" w:lastRow="0" w:firstColumn="0" w:lastColumn="0" w:noHBand="1" w:noVBand="1"/>
       </w:tblPr>
       <w:tblGrid>
         <w:gridCol w:w="2279"/>
@@ -72,7 +72,7 @@
           </w:tcPr>
           <w:p>
             <w:pPr>
-              <w:pStyle w:val="normal0"/>
+              <w:pStyle w:val="Normal1"/>
               <w:widowControl w:val="0"/>
               <w:pBdr>
                 <w:top w:val="nil"/>
@@ -86,25 +86,75 @@
               <w:jc w:val="center"/>
               <w:rPr>
                 <w:b/>
+                <w:lang w:val="es-419"/>
               </w:rPr>
             </w:pPr>
             <w:r>
               <w:rPr>
                 <w:b/>
-              </w:rPr>
-              <w:t>N</w:t>
-            </w:r>
-            <w:r>
+                <w:lang w:val="es-419"/>
+              </w:rPr>
+              <w:t>Nombre del Ítem de Configuración</w:t>
+            </w:r>
+          </w:p>
+        </w:tc>
+        <w:tc>
+          <w:tcPr>
+            <w:tcW w:w="3000" w:type="dxa"/>
+            <w:shd w:val="clear" w:color="auto" w:fill="auto"/>
+            <w:tcMar>
+              <w:top w:w="86" w:type="dxa"/>
+              <w:left w:w="86" w:type="dxa"/>
+              <w:bottom w:w="86" w:type="dxa"/>
+              <w:right w:w="86" w:type="dxa"/>
+            </w:tcMar>
+            <w:vAlign w:val="center"/>
+          </w:tcPr>
+          <w:p>
+            <w:pPr>
+              <w:pStyle w:val="Normal1"/>
+              <w:widowControl w:val="0"/>
+              <w:pBdr>
+                <w:top w:val="nil"/>
+                <w:left w:val="nil"/>
+                <w:bottom w:val="nil"/>
+                <w:right w:val="nil"/>
+                <w:between w:val="nil"/>
+              </w:pBdr>
+              <w:spacing w:line="240" w:lineRule="auto"/>
+              <w:contextualSpacing w:val="0"/>
+              <w:jc w:val="center"/>
               <w:rPr>
                 <w:b/>
               </w:rPr>
-              <w:t>ombre del Ítem de Configuración</w:t>
-            </w:r>
-          </w:p>
-        </w:tc>
-        <w:tc>
-          <w:tcPr>
-            <w:tcW w:w="3000" w:type="dxa"/>
+            </w:pPr>
+            <w:proofErr w:type="spellStart"/>
+            <w:r>
+              <w:rPr>
+                <w:b/>
+              </w:rPr>
+              <w:t>Regla</w:t>
+            </w:r>
+            <w:proofErr w:type="spellEnd"/>
+            <w:r>
+              <w:rPr>
+                <w:b/>
+              </w:rPr>
+              <w:t xml:space="preserve"> de </w:t>
+            </w:r>
+            <w:proofErr w:type="spellStart"/>
+            <w:r>
+              <w:rPr>
+                <w:b/>
+              </w:rPr>
+              <w:t>nombrado</w:t>
+            </w:r>
+            <w:proofErr w:type="spellEnd"/>
+          </w:p>
+        </w:tc>
+        <w:tc>
+          <w:tcPr>
+            <w:tcW w:w="2310" w:type="dxa"/>
             <w:shd w:val="clear" w:color="auto" w:fill="auto"/>
             <w:tcMar>
               <w:top w:w="86" w:type="dxa"/>
@@ -116,7 +166,7 @@
           </w:tcPr>
           <w:p>
             <w:pPr>
-              <w:pStyle w:val="normal0"/>
+              <w:pStyle w:val="Normal1"/>
               <w:widowControl w:val="0"/>
               <w:pBdr>
                 <w:top w:val="nil"/>
@@ -136,13 +186,13 @@
               <w:rPr>
                 <w:b/>
               </w:rPr>
-              <w:t>Regla de nombrado</w:t>
-            </w:r>
-          </w:p>
-        </w:tc>
-        <w:tc>
-          <w:tcPr>
-            <w:tcW w:w="2310" w:type="dxa"/>
+              <w:t>Ubicación física</w:t>
+            </w:r>
+          </w:p>
+        </w:tc>
+        <w:tc>
+          <w:tcPr>
+            <w:tcW w:w="1440" w:type="dxa"/>
             <w:shd w:val="clear" w:color="auto" w:fill="auto"/>
             <w:tcMar>
               <w:top w:w="86" w:type="dxa"/>
@@ -154,7 +204,7 @@
           </w:tcPr>
           <w:p>
             <w:pPr>
-              <w:pStyle w:val="normal0"/>
+              <w:pStyle w:val="Normal1"/>
               <w:widowControl w:val="0"/>
               <w:pBdr>
                 <w:top w:val="nil"/>
@@ -168,31 +218,20 @@
               <w:jc w:val="center"/>
               <w:rPr>
                 <w:b/>
+                <w:lang w:val="es-419"/>
               </w:rPr>
             </w:pPr>
             <w:r>
               <w:rPr>
                 <w:b/>
-              </w:rPr>
-              <w:t>Ubicación física</w:t>
-            </w:r>
-          </w:p>
-        </w:tc>
-        <w:tc>
-          <w:tcPr>
-            <w:tcW w:w="1440" w:type="dxa"/>
-            <w:shd w:val="clear" w:color="auto" w:fill="auto"/>
-            <w:tcMar>
-              <w:top w:w="86" w:type="dxa"/>
-              <w:left w:w="86" w:type="dxa"/>
-              <w:bottom w:w="86" w:type="dxa"/>
-              <w:right w:w="86" w:type="dxa"/>
-            </w:tcMar>
-            <w:vAlign w:val="center"/>
-          </w:tcPr>
-          <w:p>
-            <w:pPr>
-              <w:pStyle w:val="normal0"/>
+                <w:lang w:val="es-419"/>
+              </w:rPr>
+              <w:t>Tipo de Ítem</w:t>
+            </w:r>
+          </w:p>
+          <w:p>
+            <w:pPr>
+              <w:pStyle w:val="Normal1"/>
               <w:widowControl w:val="0"/>
               <w:pBdr>
                 <w:top w:val="nil"/>
@@ -206,36 +245,13 @@
               <w:jc w:val="center"/>
               <w:rPr>
                 <w:b/>
+                <w:lang w:val="es-419"/>
               </w:rPr>
             </w:pPr>
             <w:r>
               <w:rPr>
                 <w:b/>
-              </w:rPr>
-              <w:t>Tipo de Ítem</w:t>
-            </w:r>
-          </w:p>
-          <w:p>
-            <w:pPr>
-              <w:pStyle w:val="normal0"/>
-              <w:widowControl w:val="0"/>
-              <w:pBdr>
-                <w:top w:val="nil"/>
-                <w:left w:val="nil"/>
-                <w:bottom w:val="nil"/>
-                <w:right w:val="nil"/>
-                <w:between w:val="nil"/>
-              </w:pBdr>
-              <w:spacing w:line="240" w:lineRule="auto"/>
-              <w:contextualSpacing w:val="0"/>
-              <w:jc w:val="center"/>
-              <w:rPr>
-                <w:b/>
-              </w:rPr>
-            </w:pPr>
-            <w:r>
-              <w:rPr>
-                <w:b/>
+                <w:lang w:val="es-419"/>
               </w:rPr>
               <w:t>[Producto / Proyecto / Iteración]</w:t>
             </w:r>
@@ -256,7 +272,7 @@
           </w:tcPr>
           <w:p>
             <w:pPr>
-              <w:pStyle w:val="normal0"/>
+              <w:pStyle w:val="Normal1"/>
               <w:widowControl w:val="0"/>
               <w:pBdr>
                 <w:top w:val="nil"/>
@@ -286,7 +302,7 @@
           </w:tcPr>
           <w:p>
             <w:pPr>
-              <w:pStyle w:val="normal0"/>
+              <w:pStyle w:val="Normal1"/>
               <w:widowControl w:val="0"/>
               <w:pBdr>
                 <w:top w:val="nil"/>
@@ -316,7 +332,7 @@
           </w:tcPr>
           <w:p>
             <w:pPr>
-              <w:pStyle w:val="normal0"/>
+              <w:pStyle w:val="Normal1"/>
               <w:widowControl w:val="0"/>
               <w:pBdr>
                 <w:top w:val="nil"/>
@@ -346,7 +362,7 @@
           </w:tcPr>
           <w:p>
             <w:pPr>
-              <w:pStyle w:val="normal0"/>
+              <w:pStyle w:val="Normal1"/>
               <w:widowControl w:val="0"/>
               <w:pBdr>
                 <w:top w:val="nil"/>
@@ -378,7 +394,7 @@
           </w:tcPr>
           <w:p>
             <w:pPr>
-              <w:pStyle w:val="normal0"/>
+              <w:pStyle w:val="Normal1"/>
               <w:widowControl w:val="0"/>
               <w:pBdr>
                 <w:top w:val="nil"/>
@@ -408,23 +424,20 @@
           </w:tcPr>
           <w:p>
             <w:pPr>
-              <w:pStyle w:val="normal0"/>
-              <w:widowControl w:val="0"/>
-              <w:pBdr>
-                <w:top w:val="nil"/>
-                <w:left w:val="nil"/>
-                <w:bottom w:val="nil"/>
-                <w:right w:val="nil"/>
-                <w:between w:val="nil"/>
-              </w:pBdr>
-              <w:spacing w:line="240" w:lineRule="auto"/>
-              <w:contextualSpacing w:val="0"/>
-            </w:pPr>
-            <w:r>
-              <w:t>DeliverEat_&lt;</w:t>
-            </w:r>
-            <w:r>
-              <w:t>Entregaxx&gt;</w:t>
+              <w:pStyle w:val="Normal1"/>
+              <w:widowControl w:val="0"/>
+              <w:pBdr>
+                <w:top w:val="nil"/>
+                <w:left w:val="nil"/>
+                <w:bottom w:val="nil"/>
+                <w:right w:val="nil"/>
+                <w:between w:val="nil"/>
+              </w:pBdr>
+              <w:spacing w:line="240" w:lineRule="auto"/>
+              <w:contextualSpacing w:val="0"/>
+            </w:pPr>
+            <w:r>
+              <w:t>DeliverEat_&lt;Entregaxx&gt;</w:t>
             </w:r>
           </w:p>
         </w:tc>
@@ -441,7 +454,7 @@
           </w:tcPr>
           <w:p>
             <w:pPr>
-              <w:pStyle w:val="normal0"/>
+              <w:pStyle w:val="Normal1"/>
               <w:widowControl w:val="0"/>
               <w:pBdr>
                 <w:top w:val="nil"/>
@@ -471,7 +484,7 @@
           </w:tcPr>
           <w:p>
             <w:pPr>
-              <w:pStyle w:val="normal0"/>
+              <w:pStyle w:val="Normal1"/>
               <w:widowControl w:val="0"/>
               <w:pBdr>
                 <w:top w:val="nil"/>
@@ -503,7 +516,7 @@
           </w:tcPr>
           <w:p>
             <w:pPr>
-              <w:pStyle w:val="normal0"/>
+              <w:pStyle w:val="Normal1"/>
               <w:widowControl w:val="0"/>
               <w:pBdr>
                 <w:top w:val="nil"/>
@@ -533,7 +546,7 @@
           </w:tcPr>
           <w:p>
             <w:pPr>
-              <w:pStyle w:val="normal0"/>
+              <w:pStyle w:val="Normal1"/>
               <w:widowControl w:val="0"/>
               <w:pBdr>
                 <w:top w:val="nil"/>
@@ -563,7 +576,7 @@
           </w:tcPr>
           <w:p>
             <w:pPr>
-              <w:pStyle w:val="normal0"/>
+              <w:pStyle w:val="Normal1"/>
               <w:widowControl w:val="0"/>
               <w:pBdr>
                 <w:top w:val="nil"/>
@@ -593,7 +606,7 @@
           </w:tcPr>
           <w:p>
             <w:pPr>
-              <w:pStyle w:val="normal0"/>
+              <w:pStyle w:val="Normal1"/>
               <w:widowControl w:val="0"/>
               <w:pBdr>
                 <w:top w:val="nil"/>
@@ -625,7 +638,7 @@
           </w:tcPr>
           <w:p>
             <w:pPr>
-              <w:pStyle w:val="normal0"/>
+              <w:pStyle w:val="Normal1"/>
               <w:widowControl w:val="0"/>
               <w:pBdr>
                 <w:top w:val="nil"/>
@@ -641,16 +654,8 @@
               <w:rPr>
                 <w:rFonts w:eastAsia="Calibri"/>
               </w:rPr>
-              <w:t xml:space="preserve">User </w:t>
-            </w:r>
-            <w:proofErr w:type="spellStart"/>
-            <w:r>
-              <w:rPr>
-                <w:rFonts w:eastAsia="Calibri"/>
-              </w:rPr>
-              <w:t>Story</w:t>
-            </w:r>
-            <w:proofErr w:type="spellEnd"/>
+              <w:t>User Story</w:t>
+            </w:r>
           </w:p>
         </w:tc>
         <w:tc>
@@ -666,7 +671,7 @@
           </w:tcPr>
           <w:p>
             <w:pPr>
-              <w:pStyle w:val="normal0"/>
+              <w:pStyle w:val="Normal1"/>
               <w:widowControl w:val="0"/>
               <w:pBdr>
                 <w:top w:val="nil"/>
@@ -704,7 +709,7 @@
           </w:p>
           <w:p>
             <w:pPr>
-              <w:pStyle w:val="normal0"/>
+              <w:pStyle w:val="Normal1"/>
               <w:widowControl w:val="0"/>
               <w:pBdr>
                 <w:top w:val="nil"/>
@@ -731,7 +736,7 @@
           </w:tcPr>
           <w:p>
             <w:pPr>
-              <w:pStyle w:val="normal0"/>
+              <w:pStyle w:val="Normal1"/>
               <w:widowControl w:val="0"/>
               <w:pBdr>
                 <w:top w:val="nil"/>
@@ -761,7 +766,7 @@
           </w:tcPr>
           <w:p>
             <w:pPr>
-              <w:pStyle w:val="normal0"/>
+              <w:pStyle w:val="Normal1"/>
               <w:widowControl w:val="0"/>
               <w:pBdr>
                 <w:top w:val="nil"/>
@@ -793,7 +798,7 @@
           </w:tcPr>
           <w:p>
             <w:pPr>
-              <w:pStyle w:val="normal0"/>
+              <w:pStyle w:val="Normal1"/>
               <w:widowControl w:val="0"/>
               <w:pBdr>
                 <w:top w:val="nil"/>
@@ -823,7 +828,7 @@
           </w:tcPr>
           <w:p>
             <w:pPr>
-              <w:pStyle w:val="normal0"/>
+              <w:pStyle w:val="Normal1"/>
               <w:widowControl w:val="0"/>
               <w:pBdr>
                 <w:top w:val="nil"/>
@@ -853,7 +858,7 @@
           </w:tcPr>
           <w:p>
             <w:pPr>
-              <w:pStyle w:val="normal0"/>
+              <w:pStyle w:val="Normal1"/>
               <w:widowControl w:val="0"/>
               <w:pBdr>
                 <w:top w:val="nil"/>
@@ -889,7 +894,7 @@
           </w:tcPr>
           <w:p>
             <w:pPr>
-              <w:pStyle w:val="normal0"/>
+              <w:pStyle w:val="Normal1"/>
               <w:widowControl w:val="0"/>
               <w:pBdr>
                 <w:top w:val="nil"/>
@@ -921,7 +926,7 @@
           </w:tcPr>
           <w:p>
             <w:pPr>
-              <w:pStyle w:val="normal0"/>
+              <w:pStyle w:val="Normal1"/>
               <w:widowControl w:val="0"/>
               <w:pBdr>
                 <w:top w:val="nil"/>
@@ -951,7 +956,7 @@
           </w:tcPr>
           <w:p>
             <w:pPr>
-              <w:pStyle w:val="normal0"/>
+              <w:pStyle w:val="Normal1"/>
               <w:widowControl w:val="0"/>
               <w:pBdr>
                 <w:top w:val="nil"/>
@@ -981,7 +986,7 @@
           </w:tcPr>
           <w:p>
             <w:pPr>
-              <w:pStyle w:val="normal0"/>
+              <w:pStyle w:val="Normal1"/>
               <w:widowControl w:val="0"/>
               <w:pBdr>
                 <w:top w:val="nil"/>
@@ -1017,7 +1022,7 @@
           </w:tcPr>
           <w:p>
             <w:pPr>
-              <w:pStyle w:val="normal0"/>
+              <w:pStyle w:val="Normal1"/>
               <w:widowControl w:val="0"/>
               <w:pBdr>
                 <w:top w:val="nil"/>
@@ -1049,7 +1054,7 @@
           </w:tcPr>
           <w:p>
             <w:pPr>
-              <w:pStyle w:val="normal0"/>
+              <w:pStyle w:val="Normal1"/>
               <w:widowControl w:val="0"/>
               <w:pBdr>
                 <w:top w:val="nil"/>
@@ -1079,20 +1084,36 @@
           </w:tcPr>
           <w:p>
             <w:pPr>
-              <w:pStyle w:val="normal0"/>
-              <w:widowControl w:val="0"/>
-              <w:pBdr>
-                <w:top w:val="nil"/>
-                <w:left w:val="nil"/>
-                <w:bottom w:val="nil"/>
-                <w:right w:val="nil"/>
-                <w:between w:val="nil"/>
-              </w:pBdr>
-              <w:spacing w:line="240" w:lineRule="auto"/>
-              <w:contextualSpacing w:val="0"/>
-            </w:pPr>
-            <w:r>
-              <w:t>DeliverEat_&lt;PlanPrueba&gt;</w:t>
+              <w:pStyle w:val="Normal1"/>
+              <w:widowControl w:val="0"/>
+              <w:pBdr>
+                <w:top w:val="nil"/>
+                <w:left w:val="nil"/>
+                <w:bottom w:val="nil"/>
+                <w:right w:val="nil"/>
+                <w:between w:val="nil"/>
+              </w:pBdr>
+              <w:spacing w:line="240" w:lineRule="auto"/>
+              <w:contextualSpacing w:val="0"/>
+            </w:pPr>
+            <w:proofErr w:type="spellStart"/>
+            <w:r>
+              <w:t>DeliverEat</w:t>
+            </w:r>
+            <w:proofErr w:type="spellEnd"/>
+            <w:r>
+              <w:t>_&lt;</w:t>
+            </w:r>
+            <w:proofErr w:type="spellStart"/>
+            <w:r>
+              <w:t>Plan</w:t>
+            </w:r>
+            <w:r>
+              <w:t>Proyecto</w:t>
+            </w:r>
+            <w:proofErr w:type="spellEnd"/>
+            <w:r>
+              <w:t>&gt;</w:t>
             </w:r>
           </w:p>
         </w:tc>
@@ -1109,20 +1130,40 @@
           </w:tcPr>
           <w:p>
             <w:pPr>
-              <w:pStyle w:val="normal0"/>
-              <w:widowControl w:val="0"/>
-              <w:pBdr>
-                <w:top w:val="nil"/>
-                <w:left w:val="nil"/>
-                <w:bottom w:val="nil"/>
-                <w:right w:val="nil"/>
-                <w:between w:val="nil"/>
-              </w:pBdr>
-              <w:spacing w:line="240" w:lineRule="auto"/>
-              <w:contextualSpacing w:val="0"/>
-            </w:pPr>
-            <w:r>
-              <w:t>//DeliverEat/Proyecto/Plan de Proyecto</w:t>
+              <w:pStyle w:val="Normal1"/>
+              <w:widowControl w:val="0"/>
+              <w:pBdr>
+                <w:top w:val="nil"/>
+                <w:left w:val="nil"/>
+                <w:bottom w:val="nil"/>
+                <w:right w:val="nil"/>
+                <w:between w:val="nil"/>
+              </w:pBdr>
+              <w:spacing w:line="240" w:lineRule="auto"/>
+              <w:contextualSpacing w:val="0"/>
+              <w:rPr>
+                <w:lang w:val="es-419"/>
+              </w:rPr>
+            </w:pPr>
+            <w:r>
+              <w:rPr>
+                <w:lang w:val="es-419"/>
+              </w:rPr>
+              <w:t>//</w:t>
+            </w:r>
+            <w:proofErr w:type="spellStart"/>
+            <w:r>
+              <w:rPr>
+                <w:lang w:val="es-419"/>
+              </w:rPr>
+              <w:t>DeliverEat</w:t>
+            </w:r>
+            <w:proofErr w:type="spellEnd"/>
+            <w:r>
+              <w:rPr>
+                <w:lang w:val="es-419"/>
+              </w:rPr>
+              <w:t>/Proyecto/Plan de Proyecto</w:t>
             </w:r>
           </w:p>
         </w:tc>
@@ -1139,7 +1180,7 @@
           </w:tcPr>
           <w:p>
             <w:pPr>
-              <w:pStyle w:val="normal0"/>
+              <w:pStyle w:val="Normal1"/>
               <w:widowControl w:val="0"/>
               <w:pBdr>
                 <w:top w:val="nil"/>
@@ -1171,7 +1212,7 @@
           </w:tcPr>
           <w:p>
             <w:pPr>
-              <w:pStyle w:val="normal0"/>
+              <w:pStyle w:val="Normal1"/>
               <w:widowControl w:val="0"/>
               <w:pBdr>
                 <w:top w:val="nil"/>
@@ -1201,20 +1242,36 @@
           </w:tcPr>
           <w:p>
             <w:pPr>
-              <w:pStyle w:val="normal0"/>
-              <w:widowControl w:val="0"/>
-              <w:pBdr>
-                <w:top w:val="nil"/>
-                <w:left w:val="nil"/>
-                <w:bottom w:val="nil"/>
-                <w:right w:val="nil"/>
-                <w:between w:val="nil"/>
-              </w:pBdr>
-              <w:spacing w:line="240" w:lineRule="auto"/>
-              <w:contextualSpacing w:val="0"/>
-            </w:pPr>
-            <w:r>
-              <w:t>DeliverEat_&lt;PlanProyecto&gt;</w:t>
+              <w:pStyle w:val="Normal1"/>
+              <w:widowControl w:val="0"/>
+              <w:pBdr>
+                <w:top w:val="nil"/>
+                <w:left w:val="nil"/>
+                <w:bottom w:val="nil"/>
+                <w:right w:val="nil"/>
+                <w:between w:val="nil"/>
+              </w:pBdr>
+              <w:spacing w:line="240" w:lineRule="auto"/>
+              <w:contextualSpacing w:val="0"/>
+            </w:pPr>
+            <w:proofErr w:type="spellStart"/>
+            <w:r>
+              <w:t>DeliverEat</w:t>
+            </w:r>
+            <w:proofErr w:type="spellEnd"/>
+            <w:r>
+              <w:t>_&lt;</w:t>
+            </w:r>
+            <w:proofErr w:type="spellStart"/>
+            <w:r>
+              <w:t>PlanPr</w:t>
+            </w:r>
+            <w:r>
+              <w:t>ueba</w:t>
+            </w:r>
+            <w:proofErr w:type="spellEnd"/>
+            <w:r>
+              <w:t>&gt;</w:t>
             </w:r>
           </w:p>
         </w:tc>
@@ -1231,20 +1288,40 @@
           </w:tcPr>
           <w:p>
             <w:pPr>
-              <w:pStyle w:val="normal0"/>
-              <w:widowControl w:val="0"/>
-              <w:pBdr>
-                <w:top w:val="nil"/>
-                <w:left w:val="nil"/>
-                <w:bottom w:val="nil"/>
-                <w:right w:val="nil"/>
-                <w:between w:val="nil"/>
-              </w:pBdr>
-              <w:spacing w:line="240" w:lineRule="auto"/>
-              <w:contextualSpacing w:val="0"/>
-            </w:pPr>
-            <w:r>
-              <w:t>//DeliverEat/Proyecto/Plan de Prueba</w:t>
+              <w:pStyle w:val="Normal1"/>
+              <w:widowControl w:val="0"/>
+              <w:pBdr>
+                <w:top w:val="nil"/>
+                <w:left w:val="nil"/>
+                <w:bottom w:val="nil"/>
+                <w:right w:val="nil"/>
+                <w:between w:val="nil"/>
+              </w:pBdr>
+              <w:spacing w:line="240" w:lineRule="auto"/>
+              <w:contextualSpacing w:val="0"/>
+              <w:rPr>
+                <w:lang w:val="es-419"/>
+              </w:rPr>
+            </w:pPr>
+            <w:r>
+              <w:rPr>
+                <w:lang w:val="es-419"/>
+              </w:rPr>
+              <w:t>//</w:t>
+            </w:r>
+            <w:proofErr w:type="spellStart"/>
+            <w:r>
+              <w:rPr>
+                <w:lang w:val="es-419"/>
+              </w:rPr>
+              <w:t>DeliverEat</w:t>
+            </w:r>
+            <w:proofErr w:type="spellEnd"/>
+            <w:r>
+              <w:rPr>
+                <w:lang w:val="es-419"/>
+              </w:rPr>
+              <w:t>/Proyecto/Plan de Prueba</w:t>
             </w:r>
           </w:p>
         </w:tc>
@@ -1261,7 +1338,7 @@
           </w:tcPr>
           <w:p>
             <w:pPr>
-              <w:pStyle w:val="normal0"/>
+              <w:pStyle w:val="Normal1"/>
               <w:widowControl w:val="0"/>
               <w:pBdr>
                 <w:top w:val="nil"/>
@@ -1293,7 +1370,7 @@
           </w:tcPr>
           <w:p>
             <w:pPr>
-              <w:pStyle w:val="normal0"/>
+              <w:pStyle w:val="Normal1"/>
               <w:widowControl w:val="0"/>
               <w:pBdr>
                 <w:top w:val="nil"/>
@@ -1323,7 +1400,7 @@
           </w:tcPr>
           <w:p>
             <w:pPr>
-              <w:pStyle w:val="normal0"/>
+              <w:pStyle w:val="Normal1"/>
               <w:widowControl w:val="0"/>
               <w:pBdr>
                 <w:top w:val="nil"/>
@@ -1353,20 +1430,54 @@
           </w:tcPr>
           <w:p>
             <w:pPr>
-              <w:pStyle w:val="normal0"/>
-              <w:widowControl w:val="0"/>
-              <w:pBdr>
-                <w:top w:val="nil"/>
-                <w:left w:val="nil"/>
-                <w:bottom w:val="nil"/>
-                <w:right w:val="nil"/>
-                <w:between w:val="nil"/>
-              </w:pBdr>
-              <w:spacing w:line="240" w:lineRule="auto"/>
-              <w:contextualSpacing w:val="0"/>
-            </w:pPr>
-            <w:r>
-              <w:t>//DeliverEat/Proyecto/Metricas de Proyecto</w:t>
+              <w:pStyle w:val="Normal1"/>
+              <w:widowControl w:val="0"/>
+              <w:pBdr>
+                <w:top w:val="nil"/>
+                <w:left w:val="nil"/>
+                <w:bottom w:val="nil"/>
+                <w:right w:val="nil"/>
+                <w:between w:val="nil"/>
+              </w:pBdr>
+              <w:spacing w:line="240" w:lineRule="auto"/>
+              <w:contextualSpacing w:val="0"/>
+              <w:rPr>
+                <w:lang w:val="es-419"/>
+              </w:rPr>
+            </w:pPr>
+            <w:r>
+              <w:rPr>
+                <w:lang w:val="es-419"/>
+              </w:rPr>
+              <w:t>//</w:t>
+            </w:r>
+            <w:proofErr w:type="spellStart"/>
+            <w:r>
+              <w:rPr>
+                <w:lang w:val="es-419"/>
+              </w:rPr>
+              <w:t>DeliverEat</w:t>
+            </w:r>
+            <w:proofErr w:type="spellEnd"/>
+            <w:r>
+              <w:rPr>
+                <w:lang w:val="es-419"/>
+              </w:rPr>
+              <w:t>/Proyecto/</w:t>
+            </w:r>
+            <w:proofErr w:type="spellStart"/>
+            <w:r>
+              <w:rPr>
+                <w:lang w:val="es-419"/>
+              </w:rPr>
+              <w:t>Metricas</w:t>
+            </w:r>
+            <w:proofErr w:type="spellEnd"/>
+            <w:r>
+              <w:rPr>
+                <w:lang w:val="es-419"/>
+              </w:rPr>
+              <w:t xml:space="preserve"> de Proyecto</w:t>
             </w:r>
           </w:p>
         </w:tc>
@@ -1383,7 +1494,7 @@
           </w:tcPr>
           <w:p>
             <w:pPr>
-              <w:pStyle w:val="normal0"/>
+              <w:pStyle w:val="Normal1"/>
               <w:widowControl w:val="0"/>
               <w:pBdr>
                 <w:top w:val="nil"/>
@@ -1404,19 +1515,19 @@
     </w:tbl>
     <w:p>
       <w:pPr>
-        <w:pStyle w:val="normal0"/>
+        <w:pStyle w:val="Normal1"/>
         <w:contextualSpacing w:val="0"/>
       </w:pPr>
     </w:p>
     <w:p>
       <w:pPr>
-        <w:pStyle w:val="normal0"/>
+        <w:pStyle w:val="Normal1"/>
         <w:contextualSpacing w:val="0"/>
       </w:pPr>
     </w:p>
     <w:p>
       <w:pPr>
-        <w:pStyle w:val="normal0"/>
+        <w:pStyle w:val="Normal1"/>
         <w:contextualSpacing w:val="0"/>
         <w:jc w:val="center"/>
         <w:rPr>
@@ -1438,7 +1549,7 @@
     </w:p>
     <w:p>
       <w:pPr>
-        <w:pStyle w:val="normal0"/>
+        <w:pStyle w:val="Normal1"/>
         <w:contextualSpacing w:val="0"/>
       </w:pPr>
     </w:p>
@@ -1456,7 +1567,7 @@
           <w:insideV w:val="single" w:sz="8" w:space="0" w:color="000000"/>
         </w:tblBorders>
         <w:tblLayout w:type="fixed"/>
-        <w:tblLook w:val="0600"/>
+        <w:tblLook w:val="0600" w:firstRow="0" w:lastRow="0" w:firstColumn="0" w:lastColumn="0" w:noHBand="1" w:noVBand="1"/>
       </w:tblPr>
       <w:tblGrid>
         <w:gridCol w:w="4514"/>
@@ -1476,7 +1587,7 @@
           </w:tcPr>
           <w:p>
             <w:pPr>
-              <w:pStyle w:val="normal0"/>
+              <w:pStyle w:val="Normal1"/>
               <w:widowControl w:val="0"/>
               <w:spacing w:line="240" w:lineRule="auto"/>
               <w:contextualSpacing w:val="0"/>
@@ -1505,7 +1616,7 @@
           </w:tcPr>
           <w:p>
             <w:pPr>
-              <w:pStyle w:val="normal0"/>
+              <w:pStyle w:val="Normal1"/>
               <w:widowControl w:val="0"/>
               <w:spacing w:line="240" w:lineRule="auto"/>
               <w:contextualSpacing w:val="0"/>
@@ -1536,7 +1647,7 @@
           </w:tcPr>
           <w:p>
             <w:pPr>
-              <w:pStyle w:val="normal0"/>
+              <w:pStyle w:val="Normal1"/>
               <w:widowControl w:val="0"/>
               <w:spacing w:line="240" w:lineRule="auto"/>
               <w:contextualSpacing w:val="0"/>
@@ -1559,7 +1670,7 @@
           </w:tcPr>
           <w:p>
             <w:pPr>
-              <w:pStyle w:val="normal0"/>
+              <w:pStyle w:val="Normal1"/>
               <w:widowControl w:val="0"/>
               <w:spacing w:line="240" w:lineRule="auto"/>
               <w:contextualSpacing w:val="0"/>
@@ -1584,16 +1695,13 @@
           </w:tcPr>
           <w:p>
             <w:pPr>
-              <w:pStyle w:val="normal0"/>
-              <w:widowControl w:val="0"/>
-              <w:spacing w:line="240" w:lineRule="auto"/>
-              <w:contextualSpacing w:val="0"/>
-            </w:pPr>
-            <w:r>
-              <w:t>DeliverEat_&lt;</w:t>
-            </w:r>
-            <w:r>
-              <w:t>Entregaxx&gt;</w:t>
+              <w:pStyle w:val="Normal1"/>
+              <w:widowControl w:val="0"/>
+              <w:spacing w:line="240" w:lineRule="auto"/>
+              <w:contextualSpacing w:val="0"/>
+            </w:pPr>
+            <w:r>
+              <w:t>DeliverEat_&lt;Entregaxx&gt;</w:t>
             </w:r>
           </w:p>
         </w:tc>
@@ -1610,13 +1718,34 @@
           </w:tcPr>
           <w:p>
             <w:pPr>
-              <w:pStyle w:val="normal0"/>
-              <w:widowControl w:val="0"/>
-              <w:spacing w:line="240" w:lineRule="auto"/>
-              <w:contextualSpacing w:val="0"/>
-            </w:pPr>
-            <w:r>
-              <w:t>Número de release</w:t>
+              <w:pStyle w:val="Normal1"/>
+              <w:widowControl w:val="0"/>
+              <w:spacing w:line="240" w:lineRule="auto"/>
+              <w:contextualSpacing w:val="0"/>
+            </w:pPr>
+            <w:proofErr w:type="spellStart"/>
+            <w:r>
+              <w:t>Número</w:t>
+            </w:r>
+            <w:proofErr w:type="spellEnd"/>
+            <w:r>
+              <w:t xml:space="preserve"> </w:t>
+            </w:r>
+            <w:r>
+              <w:t xml:space="preserve">y </w:t>
+            </w:r>
+            <w:proofErr w:type="spellStart"/>
+            <w:r>
+              <w:t>nombre</w:t>
+            </w:r>
+            <w:proofErr w:type="spellEnd"/>
+            <w:r>
+              <w:t xml:space="preserve"> </w:t>
+            </w:r>
+            <w:bookmarkStart w:id="0" w:name="_GoBack"/>
+            <w:bookmarkEnd w:id="0"/>
+            <w:r>
+              <w:t>de release</w:t>
             </w:r>
           </w:p>
         </w:tc>
@@ -1635,7 +1764,7 @@
           </w:tcPr>
           <w:p>
             <w:pPr>
-              <w:pStyle w:val="normal0"/>
+              <w:pStyle w:val="Normal1"/>
               <w:widowControl w:val="0"/>
               <w:spacing w:line="240" w:lineRule="auto"/>
               <w:contextualSpacing w:val="0"/>
@@ -1658,7 +1787,7 @@
           </w:tcPr>
           <w:p>
             <w:pPr>
-              <w:pStyle w:val="normal0"/>
+              <w:pStyle w:val="Normal1"/>
               <w:widowControl w:val="0"/>
               <w:spacing w:line="240" w:lineRule="auto"/>
               <w:contextualSpacing w:val="0"/>
@@ -1683,7 +1812,7 @@
           </w:tcPr>
           <w:p>
             <w:pPr>
-              <w:pStyle w:val="normal0"/>
+              <w:pStyle w:val="Normal1"/>
               <w:widowControl w:val="0"/>
               <w:spacing w:line="240" w:lineRule="auto"/>
               <w:contextualSpacing w:val="0"/>
@@ -1712,23 +1841,62 @@
           </w:tcPr>
           <w:p>
             <w:pPr>
-              <w:pStyle w:val="normal0"/>
-              <w:widowControl w:val="0"/>
-              <w:spacing w:line="240" w:lineRule="auto"/>
-              <w:contextualSpacing w:val="0"/>
-            </w:pPr>
-            <w:r>
+              <w:pStyle w:val="Normal1"/>
+              <w:widowControl w:val="0"/>
+              <w:spacing w:line="240" w:lineRule="auto"/>
+              <w:contextualSpacing w:val="0"/>
+              <w:rPr>
+                <w:lang w:val="es-419"/>
+              </w:rPr>
+            </w:pPr>
+            <w:proofErr w:type="gramStart"/>
+            <w:r>
+              <w:rPr>
+                <w:lang w:val="es-419"/>
+              </w:rPr>
               <w:t xml:space="preserve">Número </w:t>
             </w:r>
             <w:r>
-              <w:t xml:space="preserve"> y nombre </w:t>
-            </w:r>
-            <w:r>
+              <w:rPr>
+                <w:lang w:val="es-419"/>
+              </w:rPr>
+              <w:t xml:space="preserve"> y</w:t>
+            </w:r>
+            <w:proofErr w:type="gramEnd"/>
+            <w:r>
+              <w:rPr>
+                <w:lang w:val="es-419"/>
+              </w:rPr>
+              <w:t xml:space="preserve"> nombre </w:t>
+            </w:r>
+            <w:r>
+              <w:rPr>
+                <w:lang w:val="es-419"/>
+              </w:rPr>
               <w:t xml:space="preserve">de </w:t>
             </w:r>
-            <w:r>
-              <w:t>User Stories</w:t>
-            </w:r>
+            <w:proofErr w:type="spellStart"/>
+            <w:r>
+              <w:rPr>
+                <w:lang w:val="es-419"/>
+              </w:rPr>
+              <w:t>User</w:t>
+            </w:r>
+            <w:proofErr w:type="spellEnd"/>
+            <w:r>
+              <w:rPr>
+                <w:lang w:val="es-419"/>
+              </w:rPr>
+              <w:t xml:space="preserve"> </w:t>
+            </w:r>
+            <w:proofErr w:type="spellStart"/>
+            <w:r>
+              <w:rPr>
+                <w:lang w:val="es-419"/>
+              </w:rPr>
+              <w:t>Stories</w:t>
+            </w:r>
+            <w:proofErr w:type="spellEnd"/>
           </w:p>
         </w:tc>
       </w:tr>
@@ -1746,13 +1914,26 @@
           </w:tcPr>
           <w:p>
             <w:pPr>
-              <w:pStyle w:val="normal0"/>
-              <w:widowControl w:val="0"/>
-              <w:spacing w:line="240" w:lineRule="auto"/>
-              <w:contextualSpacing w:val="0"/>
-            </w:pPr>
-            <w:r>
-              <w:t>DeliverEat_&lt;Revisionxx&gt;</w:t>
+              <w:pStyle w:val="Normal1"/>
+              <w:widowControl w:val="0"/>
+              <w:spacing w:line="240" w:lineRule="auto"/>
+              <w:contextualSpacing w:val="0"/>
+            </w:pPr>
+            <w:proofErr w:type="spellStart"/>
+            <w:r>
+              <w:t>DeliverEat</w:t>
+            </w:r>
+            <w:proofErr w:type="spellEnd"/>
+            <w:r>
+              <w:t>_&lt;</w:t>
+            </w:r>
+            <w:proofErr w:type="spellStart"/>
+            <w:r>
+              <w:t>Revisionxx</w:t>
+            </w:r>
+            <w:proofErr w:type="spellEnd"/>
+            <w:r>
+              <w:t>&gt;</w:t>
             </w:r>
           </w:p>
         </w:tc>
@@ -1769,7 +1950,7 @@
           </w:tcPr>
           <w:p>
             <w:pPr>
-              <w:pStyle w:val="normal0"/>
+              <w:pStyle w:val="Normal1"/>
               <w:widowControl w:val="0"/>
               <w:spacing w:line="240" w:lineRule="auto"/>
               <w:contextualSpacing w:val="0"/>
@@ -1794,7 +1975,7 @@
           </w:tcPr>
           <w:p>
             <w:pPr>
-              <w:pStyle w:val="normal0"/>
+              <w:pStyle w:val="Normal1"/>
               <w:widowControl w:val="0"/>
               <w:spacing w:line="240" w:lineRule="auto"/>
               <w:contextualSpacing w:val="0"/>
@@ -1817,7 +1998,7 @@
           </w:tcPr>
           <w:p>
             <w:pPr>
-              <w:pStyle w:val="normal0"/>
+              <w:pStyle w:val="Normal1"/>
               <w:widowControl w:val="0"/>
               <w:spacing w:line="240" w:lineRule="auto"/>
               <w:contextualSpacing w:val="0"/>
@@ -1842,7 +2023,7 @@
           </w:tcPr>
           <w:p>
             <w:pPr>
-              <w:pStyle w:val="normal0"/>
+              <w:pStyle w:val="Normal1"/>
               <w:widowControl w:val="0"/>
               <w:spacing w:line="240" w:lineRule="auto"/>
               <w:contextualSpacing w:val="0"/>
@@ -1865,12 +2046,18 @@
           </w:tcPr>
           <w:p>
             <w:pPr>
-              <w:pStyle w:val="normal0"/>
-              <w:widowControl w:val="0"/>
-              <w:spacing w:line="240" w:lineRule="auto"/>
-              <w:contextualSpacing w:val="0"/>
-            </w:pPr>
-            <w:r>
+              <w:pStyle w:val="Normal1"/>
+              <w:widowControl w:val="0"/>
+              <w:spacing w:line="240" w:lineRule="auto"/>
+              <w:contextualSpacing w:val="0"/>
+              <w:rPr>
+                <w:lang w:val="es-419"/>
+              </w:rPr>
+            </w:pPr>
+            <w:r>
+              <w:rPr>
+                <w:lang w:val="es-419"/>
+              </w:rPr>
               <w:t>Nombre de Plan de Prueba</w:t>
             </w:r>
           </w:p>
@@ -1890,14 +2077,27 @@
           </w:tcPr>
           <w:p>
             <w:pPr>
-              <w:pStyle w:val="normal0"/>
-              <w:widowControl w:val="0"/>
-              <w:spacing w:line="240" w:lineRule="auto"/>
-              <w:contextualSpacing w:val="0"/>
-            </w:pPr>
+              <w:pStyle w:val="Normal1"/>
+              <w:widowControl w:val="0"/>
+              <w:spacing w:line="240" w:lineRule="auto"/>
+              <w:contextualSpacing w:val="0"/>
+            </w:pPr>
+            <w:proofErr w:type="spellStart"/>
             <w:r>
               <w:lastRenderedPageBreak/>
-              <w:t>DeliverEat_&lt;PlanProyecto&gt;</w:t>
+              <w:t>DeliverEat</w:t>
+            </w:r>
+            <w:proofErr w:type="spellEnd"/>
+            <w:r>
+              <w:t>_&lt;</w:t>
+            </w:r>
+            <w:proofErr w:type="spellStart"/>
+            <w:r>
+              <w:t>PlanProyecto</w:t>
+            </w:r>
+            <w:proofErr w:type="spellEnd"/>
+            <w:r>
+              <w:t>&gt;</w:t>
             </w:r>
           </w:p>
         </w:tc>
@@ -1914,12 +2114,18 @@
           </w:tcPr>
           <w:p>
             <w:pPr>
-              <w:pStyle w:val="normal0"/>
-              <w:widowControl w:val="0"/>
-              <w:spacing w:line="240" w:lineRule="auto"/>
-              <w:contextualSpacing w:val="0"/>
-            </w:pPr>
-            <w:r>
+              <w:pStyle w:val="Normal1"/>
+              <w:widowControl w:val="0"/>
+              <w:spacing w:line="240" w:lineRule="auto"/>
+              <w:contextualSpacing w:val="0"/>
+              <w:rPr>
+                <w:lang w:val="es-419"/>
+              </w:rPr>
+            </w:pPr>
+            <w:r>
+              <w:rPr>
+                <w:lang w:val="es-419"/>
+              </w:rPr>
               <w:t>Nombre de Plan de Proyecto</w:t>
             </w:r>
           </w:p>
@@ -1939,13 +2145,26 @@
           </w:tcPr>
           <w:p>
             <w:pPr>
-              <w:pStyle w:val="normal0"/>
-              <w:widowControl w:val="0"/>
-              <w:spacing w:line="240" w:lineRule="auto"/>
-              <w:contextualSpacing w:val="0"/>
-            </w:pPr>
-            <w:r>
-              <w:t>DeliverEat_&lt;Metricas&gt;</w:t>
+              <w:pStyle w:val="Normal1"/>
+              <w:widowControl w:val="0"/>
+              <w:spacing w:line="240" w:lineRule="auto"/>
+              <w:contextualSpacing w:val="0"/>
+            </w:pPr>
+            <w:proofErr w:type="spellStart"/>
+            <w:r>
+              <w:t>DeliverEat</w:t>
+            </w:r>
+            <w:proofErr w:type="spellEnd"/>
+            <w:r>
+              <w:t>_&lt;</w:t>
+            </w:r>
+            <w:proofErr w:type="spellStart"/>
+            <w:r>
+              <w:t>Metricas</w:t>
+            </w:r>
+            <w:proofErr w:type="spellEnd"/>
+            <w:r>
+              <w:t>&gt;</w:t>
             </w:r>
           </w:p>
         </w:tc>
@@ -1962,12 +2181,18 @@
           </w:tcPr>
           <w:p>
             <w:pPr>
-              <w:pStyle w:val="normal0"/>
-              <w:widowControl w:val="0"/>
-              <w:spacing w:line="240" w:lineRule="auto"/>
-              <w:contextualSpacing w:val="0"/>
-            </w:pPr>
-            <w:r>
+              <w:pStyle w:val="Normal1"/>
+              <w:widowControl w:val="0"/>
+              <w:spacing w:line="240" w:lineRule="auto"/>
+              <w:contextualSpacing w:val="0"/>
+              <w:rPr>
+                <w:lang w:val="es-419"/>
+              </w:rPr>
+            </w:pPr>
+            <w:r>
+              <w:rPr>
+                <w:lang w:val="es-419"/>
+              </w:rPr>
               <w:t>Nombre que identifica a la Métrica</w:t>
             </w:r>
           </w:p>
@@ -1976,8 +2201,11 @@
     </w:tbl>
     <w:p>
       <w:pPr>
-        <w:pStyle w:val="normal0"/>
+        <w:pStyle w:val="Normal1"/>
         <w:contextualSpacing w:val="0"/>
+        <w:rPr>
+          <w:lang w:val="es-419"/>
+        </w:rPr>
       </w:pPr>
     </w:p>
     <w:sectPr>
@@ -1992,14 +2220,14 @@
 </file>
 
 <file path=word/styles.xml><?xml version="1.0" encoding="utf-8"?>
-<w:styles xmlns:r="http://schemas.openxmlformats.org/officeDocument/2006/relationships" xmlns:w="http://schemas.openxmlformats.org/wordprocessingml/2006/main">
+<w:styles xmlns:mc="http://schemas.openxmlformats.org/markup-compatibility/2006" xmlns:r="http://schemas.openxmlformats.org/officeDocument/2006/relationships" xmlns:w="http://schemas.openxmlformats.org/wordprocessingml/2006/main" xmlns:w14="http://schemas.microsoft.com/office/word/2010/wordml" xmlns:w15="http://schemas.microsoft.com/office/word/2012/wordml" xmlns:w16cid="http://schemas.microsoft.com/office/word/2016/wordml/cid" xmlns:w16se="http://schemas.microsoft.com/office/word/2015/wordml/symex" mc:Ignorable="w14 w15 w16se w16cid">
   <w:docDefaults>
     <w:rPrDefault>
       <w:rPr>
         <w:rFonts w:ascii="Arial" w:eastAsia="Arial" w:hAnsi="Arial" w:cs="Arial"/>
         <w:sz w:val="22"/>
         <w:szCs w:val="22"/>
-        <w:lang w:eastAsia="es-AR" w:bidi="ar-SA"/>
+        <w:lang w:val="en-US" w:eastAsia="es-AR" w:bidi="ar-SA"/>
       </w:rPr>
     </w:rPrDefault>
     <w:pPrDefault>
@@ -2009,153 +2237,391 @@
       </w:pPr>
     </w:pPrDefault>
   </w:docDefaults>
-  <w:latentStyles w:defLockedState="0" w:defUIPriority="99" w:defSemiHidden="1" w:defUnhideWhenUsed="1" w:defQFormat="0" w:count="267">
-    <w:lsdException w:name="Normal" w:semiHidden="0" w:uiPriority="0" w:unhideWhenUsed="0" w:qFormat="1"/>
-    <w:lsdException w:name="heading 1" w:semiHidden="0" w:uiPriority="9" w:unhideWhenUsed="0" w:qFormat="1"/>
-    <w:lsdException w:name="heading 2" w:uiPriority="9" w:qFormat="1"/>
-    <w:lsdException w:name="heading 3" w:uiPriority="9" w:qFormat="1"/>
-    <w:lsdException w:name="heading 4" w:uiPriority="9" w:qFormat="1"/>
-    <w:lsdException w:name="heading 5" w:uiPriority="9" w:qFormat="1"/>
-    <w:lsdException w:name="heading 6" w:uiPriority="9" w:qFormat="1"/>
-    <w:lsdException w:name="heading 7" w:uiPriority="9" w:qFormat="1"/>
-    <w:lsdException w:name="heading 8" w:uiPriority="9" w:qFormat="1"/>
-    <w:lsdException w:name="heading 9" w:uiPriority="9" w:qFormat="1"/>
-    <w:lsdException w:name="toc 1" w:uiPriority="39"/>
-    <w:lsdException w:name="toc 2" w:uiPriority="39"/>
-    <w:lsdException w:name="toc 3" w:uiPriority="39"/>
-    <w:lsdException w:name="toc 4" w:uiPriority="39"/>
-    <w:lsdException w:name="toc 5" w:uiPriority="39"/>
-    <w:lsdException w:name="toc 6" w:uiPriority="39"/>
-    <w:lsdException w:name="toc 7" w:uiPriority="39"/>
-    <w:lsdException w:name="toc 8" w:uiPriority="39"/>
-    <w:lsdException w:name="toc 9" w:uiPriority="39"/>
-    <w:lsdException w:name="caption" w:uiPriority="35" w:qFormat="1"/>
-    <w:lsdException w:name="Title" w:semiHidden="0" w:uiPriority="10" w:unhideWhenUsed="0" w:qFormat="1"/>
-    <w:lsdException w:name="Default Paragraph Font" w:uiPriority="1"/>
-    <w:lsdException w:name="Subtitle" w:semiHidden="0" w:uiPriority="11" w:unhideWhenUsed="0" w:qFormat="1"/>
-    <w:lsdException w:name="Strong" w:semiHidden="0" w:uiPriority="22" w:unhideWhenUsed="0" w:qFormat="1"/>
-    <w:lsdException w:name="Emphasis" w:semiHidden="0" w:uiPriority="20" w:unhideWhenUsed="0" w:qFormat="1"/>
-    <w:lsdException w:name="Table Grid" w:semiHidden="0" w:uiPriority="59" w:unhideWhenUsed="0"/>
-    <w:lsdException w:name="Placeholder Text" w:unhideWhenUsed="0"/>
-    <w:lsdException w:name="No Spacing" w:semiHidden="0" w:uiPriority="1" w:unhideWhenUsed="0" w:qFormat="1"/>
-    <w:lsdException w:name="Light Shading" w:semiHidden="0" w:uiPriority="60" w:unhideWhenUsed="0"/>
-    <w:lsdException w:name="Light List" w:semiHidden="0" w:uiPriority="61" w:unhideWhenUsed="0"/>
-    <w:lsdException w:name="Light Grid" w:semiHidden="0" w:uiPriority="62" w:unhideWhenUsed="0"/>
-    <w:lsdException w:name="Medium Shading 1" w:semiHidden="0" w:uiPriority="63" w:unhideWhenUsed="0"/>
-    <w:lsdException w:name="Medium Shading 2" w:semiHidden="0" w:uiPriority="64" w:unhideWhenUsed="0"/>
-    <w:lsdException w:name="Medium List 1" w:semiHidden="0" w:uiPriority="65" w:unhideWhenUsed="0"/>
-    <w:lsdException w:name="Medium List 2" w:semiHidden="0" w:uiPriority="66" w:unhideWhenUsed="0"/>
-    <w:lsdException w:name="Medium Grid 1" w:semiHidden="0" w:uiPriority="67" w:unhideWhenUsed="0"/>
-    <w:lsdException w:name="Medium Grid 2" w:semiHidden="0" w:uiPriority="68" w:unhideWhenUsed="0"/>
-    <w:lsdException w:name="Medium Grid 3" w:semiHidden="0" w:uiPriority="69" w:unhideWhenUsed="0"/>
-    <w:lsdException w:name="Dark List" w:semiHidden="0" w:uiPriority="70" w:unhideWhenUsed="0"/>
-    <w:lsdException w:name="Colorful Shading" w:semiHidden="0" w:uiPriority="71" w:unhideWhenUsed="0"/>
-    <w:lsdException w:name="Colorful List" w:semiHidden="0" w:uiPriority="72" w:unhideWhenUsed="0"/>
-    <w:lsdException w:name="Colorful Grid" w:semiHidden="0" w:uiPriority="73" w:unhideWhenUsed="0"/>
-    <w:lsdException w:name="Light Shading Accent 1" w:semiHidden="0" w:uiPriority="60" w:unhideWhenUsed="0"/>
-    <w:lsdException w:name="Light List Accent 1" w:semiHidden="0" w:uiPriority="61" w:unhideWhenUsed="0"/>
-    <w:lsdException w:name="Light Grid Accent 1" w:semiHidden="0" w:uiPriority="62" w:unhideWhenUsed="0"/>
-    <w:lsdException w:name="Medium Shading 1 Accent 1" w:semiHidden="0" w:uiPriority="63" w:unhideWhenUsed="0"/>
-    <w:lsdException w:name="Medium Shading 2 Accent 1" w:semiHidden="0" w:uiPriority="64" w:unhideWhenUsed="0"/>
-    <w:lsdException w:name="Medium List 1 Accent 1" w:semiHidden="0" w:uiPriority="65" w:unhideWhenUsed="0"/>
-    <w:lsdException w:name="Revision" w:unhideWhenUsed="0"/>
-    <w:lsdException w:name="List Paragraph" w:semiHidden="0" w:uiPriority="34" w:unhideWhenUsed="0" w:qFormat="1"/>
-    <w:lsdException w:name="Quote" w:semiHidden="0" w:uiPriority="29" w:unhideWhenUsed="0" w:qFormat="1"/>
-    <w:lsdException w:name="Intense Quote" w:semiHidden="0" w:uiPriority="30" w:unhideWhenUsed="0" w:qFormat="1"/>
-    <w:lsdException w:name="Medium List 2 Accent 1" w:semiHidden="0" w:uiPriority="66" w:unhideWhenUsed="0"/>
-    <w:lsdException w:name="Medium Grid 1 Accent 1" w:semiHidden="0" w:uiPriority="67" w:unhideWhenUsed="0"/>
-    <w:lsdException w:name="Medium Grid 2 Accent 1" w:semiHidden="0" w:uiPriority="68" w:unhideWhenUsed="0"/>
-    <w:lsdException w:name="Medium Grid 3 Accent 1" w:semiHidden="0" w:uiPriority="69" w:unhideWhenUsed="0"/>
-    <w:lsdException w:name="Dark List Accent 1" w:semiHidden="0" w:uiPriority="70" w:unhideWhenUsed="0"/>
-    <w:lsdException w:name="Colorful Shading Accent 1" w:semiHidden="0" w:uiPriority="71" w:unhideWhenUsed="0"/>
-    <w:lsdException w:name="Colorful List Accent 1" w:semiHidden="0" w:uiPriority="72" w:unhideWhenUsed="0"/>
-    <w:lsdException w:name="Colorful Grid Accent 1" w:semiHidden="0" w:uiPriority="73" w:unhideWhenUsed="0"/>
-    <w:lsdException w:name="Light Shading Accent 2" w:semiHidden="0" w:uiPriority="60" w:unhideWhenUsed="0"/>
-    <w:lsdException w:name="Light List Accent 2" w:semiHidden="0" w:uiPriority="61" w:unhideWhenUsed="0"/>
-    <w:lsdException w:name="Light Grid Accent 2" w:semiHidden="0" w:uiPriority="62" w:unhideWhenUsed="0"/>
-    <w:lsdException w:name="Medium Shading 1 Accent 2" w:semiHidden="0" w:uiPriority="63" w:unhideWhenUsed="0"/>
-    <w:lsdException w:name="Medium Shading 2 Accent 2" w:semiHidden="0" w:uiPriority="64" w:unhideWhenUsed="0"/>
-    <w:lsdException w:name="Medium List 1 Accent 2" w:semiHidden="0" w:uiPriority="65" w:unhideWhenUsed="0"/>
-    <w:lsdException w:name="Medium List 2 Accent 2" w:semiHidden="0" w:uiPriority="66" w:unhideWhenUsed="0"/>
-    <w:lsdException w:name="Medium Grid 1 Accent 2" w:semiHidden="0" w:uiPriority="67" w:unhideWhenUsed="0"/>
-    <w:lsdException w:name="Medium Grid 2 Accent 2" w:semiHidden="0" w:uiPriority="68" w:unhideWhenUsed="0"/>
-    <w:lsdException w:name="Medium Grid 3 Accent 2" w:semiHidden="0" w:uiPriority="69" w:unhideWhenUsed="0"/>
-    <w:lsdException w:name="Dark List Accent 2" w:semiHidden="0" w:uiPriority="70" w:unhideWhenUsed="0"/>
-    <w:lsdException w:name="Colorful Shading Accent 2" w:semiHidden="0" w:uiPriority="71" w:unhideWhenUsed="0"/>
-    <w:lsdException w:name="Colorful List Accent 2" w:semiHidden="0" w:uiPriority="72" w:unhideWhenUsed="0"/>
-    <w:lsdException w:name="Colorful Grid Accent 2" w:semiHidden="0" w:uiPriority="73" w:unhideWhenUsed="0"/>
-    <w:lsdException w:name="Light Shading Accent 3" w:semiHidden="0" w:uiPriority="60" w:unhideWhenUsed="0"/>
-    <w:lsdException w:name="Light List Accent 3" w:semiHidden="0" w:uiPriority="61" w:unhideWhenUsed="0"/>
-    <w:lsdException w:name="Light Grid Accent 3" w:semiHidden="0" w:uiPriority="62" w:unhideWhenUsed="0"/>
-    <w:lsdException w:name="Medium Shading 1 Accent 3" w:semiHidden="0" w:uiPriority="63" w:unhideWhenUsed="0"/>
-    <w:lsdException w:name="Medium Shading 2 Accent 3" w:semiHidden="0" w:uiPriority="64" w:unhideWhenUsed="0"/>
-    <w:lsdException w:name="Medium List 1 Accent 3" w:semiHidden="0" w:uiPriority="65" w:unhideWhenUsed="0"/>
-    <w:lsdException w:name="Medium List 2 Accent 3" w:semiHidden="0" w:uiPriority="66" w:unhideWhenUsed="0"/>
-    <w:lsdException w:name="Medium Grid 1 Accent 3" w:semiHidden="0" w:uiPriority="67" w:unhideWhenUsed="0"/>
-    <w:lsdException w:name="Medium Grid 2 Accent 3" w:semiHidden="0" w:uiPriority="68" w:unhideWhenUsed="0"/>
-    <w:lsdException w:name="Medium Grid 3 Accent 3" w:semiHidden="0" w:uiPriority="69" w:unhideWhenUsed="0"/>
-    <w:lsdException w:name="Dark List Accent 3" w:semiHidden="0" w:uiPriority="70" w:unhideWhenUsed="0"/>
-    <w:lsdException w:name="Colorful Shading Accent 3" w:semiHidden="0" w:uiPriority="71" w:unhideWhenUsed="0"/>
-    <w:lsdException w:name="Colorful List Accent 3" w:semiHidden="0" w:uiPriority="72" w:unhideWhenUsed="0"/>
-    <w:lsdException w:name="Colorful Grid Accent 3" w:semiHidden="0" w:uiPriority="73" w:unhideWhenUsed="0"/>
-    <w:lsdException w:name="Light Shading Accent 4" w:semiHidden="0" w:uiPriority="60" w:unhideWhenUsed="0"/>
-    <w:lsdException w:name="Light List Accent 4" w:semiHidden="0" w:uiPriority="61" w:unhideWhenUsed="0"/>
-    <w:lsdException w:name="Light Grid Accent 4" w:semiHidden="0" w:uiPriority="62" w:unhideWhenUsed="0"/>
-    <w:lsdException w:name="Medium Shading 1 Accent 4" w:semiHidden="0" w:uiPriority="63" w:unhideWhenUsed="0"/>
-    <w:lsdException w:name="Medium Shading 2 Accent 4" w:semiHidden="0" w:uiPriority="64" w:unhideWhenUsed="0"/>
-    <w:lsdException w:name="Medium List 1 Accent 4" w:semiHidden="0" w:uiPriority="65" w:unhideWhenUsed="0"/>
-    <w:lsdException w:name="Medium List 2 Accent 4" w:semiHidden="0" w:uiPriority="66" w:unhideWhenUsed="0"/>
-    <w:lsdException w:name="Medium Grid 1 Accent 4" w:semiHidden="0" w:uiPriority="67" w:unhideWhenUsed="0"/>
-    <w:lsdException w:name="Medium Grid 2 Accent 4" w:semiHidden="0" w:uiPriority="68" w:unhideWhenUsed="0"/>
-    <w:lsdException w:name="Medium Grid 3 Accent 4" w:semiHidden="0" w:uiPriority="69" w:unhideWhenUsed="0"/>
-    <w:lsdException w:name="Dark List Accent 4" w:semiHidden="0" w:uiPriority="70" w:unhideWhenUsed="0"/>
-    <w:lsdException w:name="Colorful Shading Accent 4" w:semiHidden="0" w:uiPriority="71" w:unhideWhenUsed="0"/>
-    <w:lsdException w:name="Colorful List Accent 4" w:semiHidden="0" w:uiPriority="72" w:unhideWhenUsed="0"/>
-    <w:lsdException w:name="Colorful Grid Accent 4" w:semiHidden="0" w:uiPriority="73" w:unhideWhenUsed="0"/>
-    <w:lsdException w:name="Light Shading Accent 5" w:semiHidden="0" w:uiPriority="60" w:unhideWhenUsed="0"/>
-    <w:lsdException w:name="Light List Accent 5" w:semiHidden="0" w:uiPriority="61" w:unhideWhenUsed="0"/>
-    <w:lsdException w:name="Light Grid Accent 5" w:semiHidden="0" w:uiPriority="62" w:unhideWhenUsed="0"/>
-    <w:lsdException w:name="Medium Shading 1 Accent 5" w:semiHidden="0" w:uiPriority="63" w:unhideWhenUsed="0"/>
-    <w:lsdException w:name="Medium Shading 2 Accent 5" w:semiHidden="0" w:uiPriority="64" w:unhideWhenUsed="0"/>
-    <w:lsdException w:name="Medium List 1 Accent 5" w:semiHidden="0" w:uiPriority="65" w:unhideWhenUsed="0"/>
-    <w:lsdException w:name="Medium List 2 Accent 5" w:semiHidden="0" w:uiPriority="66" w:unhideWhenUsed="0"/>
-    <w:lsdException w:name="Medium Grid 1 Accent 5" w:semiHidden="0" w:uiPriority="67" w:unhideWhenUsed="0"/>
-    <w:lsdException w:name="Medium Grid 2 Accent 5" w:semiHidden="0" w:uiPriority="68" w:unhideWhenUsed="0"/>
-    <w:lsdException w:name="Medium Grid 3 Accent 5" w:semiHidden="0" w:uiPriority="69" w:unhideWhenUsed="0"/>
-    <w:lsdException w:name="Dark List Accent 5" w:semiHidden="0" w:uiPriority="70" w:unhideWhenUsed="0"/>
-    <w:lsdException w:name="Colorful Shading Accent 5" w:semiHidden="0" w:uiPriority="71" w:unhideWhenUsed="0"/>
-    <w:lsdException w:name="Colorful List Accent 5" w:semiHidden="0" w:uiPriority="72" w:unhideWhenUsed="0"/>
-    <w:lsdException w:name="Colorful Grid Accent 5" w:semiHidden="0" w:uiPriority="73" w:unhideWhenUsed="0"/>
-    <w:lsdException w:name="Light Shading Accent 6" w:semiHidden="0" w:uiPriority="60" w:unhideWhenUsed="0"/>
-    <w:lsdException w:name="Light List Accent 6" w:semiHidden="0" w:uiPriority="61" w:unhideWhenUsed="0"/>
-    <w:lsdException w:name="Light Grid Accent 6" w:semiHidden="0" w:uiPriority="62" w:unhideWhenUsed="0"/>
-    <w:lsdException w:name="Medium Shading 1 Accent 6" w:semiHidden="0" w:uiPriority="63" w:unhideWhenUsed="0"/>
-    <w:lsdException w:name="Medium Shading 2 Accent 6" w:semiHidden="0" w:uiPriority="64" w:unhideWhenUsed="0"/>
-    <w:lsdException w:name="Medium List 1 Accent 6" w:semiHidden="0" w:uiPriority="65" w:unhideWhenUsed="0"/>
-    <w:lsdException w:name="Medium List 2 Accent 6" w:semiHidden="0" w:uiPriority="66" w:unhideWhenUsed="0"/>
-    <w:lsdException w:name="Medium Grid 1 Accent 6" w:semiHidden="0" w:uiPriority="67" w:unhideWhenUsed="0"/>
-    <w:lsdException w:name="Medium Grid 2 Accent 6" w:semiHidden="0" w:uiPriority="68" w:unhideWhenUsed="0"/>
-    <w:lsdException w:name="Medium Grid 3 Accent 6" w:semiHidden="0" w:uiPriority="69" w:unhideWhenUsed="0"/>
-    <w:lsdException w:name="Dark List Accent 6" w:semiHidden="0" w:uiPriority="70" w:unhideWhenUsed="0"/>
-    <w:lsdException w:name="Colorful Shading Accent 6" w:semiHidden="0" w:uiPriority="71" w:unhideWhenUsed="0"/>
-    <w:lsdException w:name="Colorful List Accent 6" w:semiHidden="0" w:uiPriority="72" w:unhideWhenUsed="0"/>
-    <w:lsdException w:name="Colorful Grid Accent 6" w:semiHidden="0" w:uiPriority="73" w:unhideWhenUsed="0"/>
-    <w:lsdException w:name="Subtle Emphasis" w:semiHidden="0" w:uiPriority="19" w:unhideWhenUsed="0" w:qFormat="1"/>
-    <w:lsdException w:name="Intense Emphasis" w:semiHidden="0" w:uiPriority="21" w:unhideWhenUsed="0" w:qFormat="1"/>
-    <w:lsdException w:name="Subtle Reference" w:semiHidden="0" w:uiPriority="31" w:unhideWhenUsed="0" w:qFormat="1"/>
-    <w:lsdException w:name="Intense Reference" w:semiHidden="0" w:uiPriority="32" w:unhideWhenUsed="0" w:qFormat="1"/>
-    <w:lsdException w:name="Book Title" w:semiHidden="0" w:uiPriority="33" w:unhideWhenUsed="0" w:qFormat="1"/>
-    <w:lsdException w:name="Bibliography" w:uiPriority="37"/>
-    <w:lsdException w:name="TOC Heading" w:uiPriority="39" w:qFormat="1"/>
+  <w:latentStyles w:defLockedState="0" w:defUIPriority="99" w:defSemiHidden="0" w:defUnhideWhenUsed="0" w:defQFormat="0" w:count="375">
+    <w:lsdException w:name="Normal" w:uiPriority="0" w:qFormat="1"/>
+    <w:lsdException w:name="heading 1" w:uiPriority="9" w:qFormat="1"/>
+    <w:lsdException w:name="heading 2" w:semiHidden="1" w:uiPriority="9" w:unhideWhenUsed="1" w:qFormat="1"/>
+    <w:lsdException w:name="heading 3" w:semiHidden="1" w:uiPriority="9" w:unhideWhenUsed="1" w:qFormat="1"/>
+    <w:lsdException w:name="heading 4" w:semiHidden="1" w:uiPriority="9" w:unhideWhenUsed="1" w:qFormat="1"/>
+    <w:lsdException w:name="heading 5" w:semiHidden="1" w:uiPriority="9" w:unhideWhenUsed="1" w:qFormat="1"/>
+    <w:lsdException w:name="heading 6" w:semiHidden="1" w:uiPriority="9" w:unhideWhenUsed="1" w:qFormat="1"/>
+    <w:lsdException w:name="heading 7" w:semiHidden="1" w:uiPriority="9" w:unhideWhenUsed="1" w:qFormat="1"/>
+    <w:lsdException w:name="heading 8" w:semiHidden="1" w:uiPriority="9" w:unhideWhenUsed="1" w:qFormat="1"/>
+    <w:lsdException w:name="heading 9" w:semiHidden="1" w:uiPriority="9" w:unhideWhenUsed="1" w:qFormat="1"/>
+    <w:lsdException w:name="index 1" w:semiHidden="1" w:unhideWhenUsed="1"/>
+    <w:lsdException w:name="index 2" w:semiHidden="1" w:unhideWhenUsed="1"/>
+    <w:lsdException w:name="index 3" w:semiHidden="1" w:unhideWhenUsed="1"/>
+    <w:lsdException w:name="index 4" w:semiHidden="1" w:unhideWhenUsed="1"/>
+    <w:lsdException w:name="index 5" w:semiHidden="1" w:unhideWhenUsed="1"/>
+    <w:lsdException w:name="index 6" w:semiHidden="1" w:unhideWhenUsed="1"/>
+    <w:lsdException w:name="index 7" w:semiHidden="1" w:unhideWhenUsed="1"/>
+    <w:lsdException w:name="index 8" w:semiHidden="1" w:unhideWhenUsed="1"/>
+    <w:lsdException w:name="index 9" w:semiHidden="1" w:unhideWhenUsed="1"/>
+    <w:lsdException w:name="toc 1" w:semiHidden="1" w:uiPriority="39" w:unhideWhenUsed="1"/>
+    <w:lsdException w:name="toc 2" w:semiHidden="1" w:uiPriority="39" w:unhideWhenUsed="1"/>
+    <w:lsdException w:name="toc 3" w:semiHidden="1" w:uiPriority="39" w:unhideWhenUsed="1"/>
+    <w:lsdException w:name="toc 4" w:semiHidden="1" w:uiPriority="39" w:unhideWhenUsed="1"/>
+    <w:lsdException w:name="toc 5" w:semiHidden="1" w:uiPriority="39" w:unhideWhenUsed="1"/>
+    <w:lsdException w:name="toc 6" w:semiHidden="1" w:uiPriority="39" w:unhideWhenUsed="1"/>
+    <w:lsdException w:name="toc 7" w:semiHidden="1" w:uiPriority="39" w:unhideWhenUsed="1"/>
+    <w:lsdException w:name="toc 8" w:semiHidden="1" w:uiPriority="39" w:unhideWhenUsed="1"/>
+    <w:lsdException w:name="toc 9" w:semiHidden="1" w:uiPriority="39" w:unhideWhenUsed="1"/>
+    <w:lsdException w:name="Normal Indent" w:semiHidden="1" w:unhideWhenUsed="1"/>
+    <w:lsdException w:name="footnote text" w:semiHidden="1" w:unhideWhenUsed="1"/>
+    <w:lsdException w:name="annotation text" w:semiHidden="1" w:unhideWhenUsed="1"/>
+    <w:lsdException w:name="header" w:semiHidden="1" w:unhideWhenUsed="1"/>
+    <w:lsdException w:name="footer" w:semiHidden="1" w:unhideWhenUsed="1"/>
+    <w:lsdException w:name="index heading" w:semiHidden="1" w:unhideWhenUsed="1"/>
+    <w:lsdException w:name="caption" w:semiHidden="1" w:uiPriority="35" w:unhideWhenUsed="1" w:qFormat="1"/>
+    <w:lsdException w:name="table of figures" w:semiHidden="1" w:unhideWhenUsed="1"/>
+    <w:lsdException w:name="envelope address" w:semiHidden="1" w:unhideWhenUsed="1"/>
+    <w:lsdException w:name="envelope return" w:semiHidden="1" w:unhideWhenUsed="1"/>
+    <w:lsdException w:name="footnote reference" w:semiHidden="1" w:unhideWhenUsed="1"/>
+    <w:lsdException w:name="annotation reference" w:semiHidden="1" w:unhideWhenUsed="1"/>
+    <w:lsdException w:name="line number" w:semiHidden="1" w:unhideWhenUsed="1"/>
+    <w:lsdException w:name="page number" w:semiHidden="1" w:unhideWhenUsed="1"/>
+    <w:lsdException w:name="endnote reference" w:semiHidden="1" w:unhideWhenUsed="1"/>
+    <w:lsdException w:name="endnote text" w:semiHidden="1" w:unhideWhenUsed="1"/>
+    <w:lsdException w:name="table of authorities" w:semiHidden="1" w:unhideWhenUsed="1"/>
+    <w:lsdException w:name="macro" w:semiHidden="1" w:unhideWhenUsed="1"/>
+    <w:lsdException w:name="toa heading" w:semiHidden="1" w:unhideWhenUsed="1"/>
+    <w:lsdException w:name="List" w:semiHidden="1" w:unhideWhenUsed="1"/>
+    <w:lsdException w:name="List Bullet" w:semiHidden="1" w:unhideWhenUsed="1"/>
+    <w:lsdException w:name="List Number" w:semiHidden="1" w:unhideWhenUsed="1"/>
+    <w:lsdException w:name="List 2" w:semiHidden="1" w:unhideWhenUsed="1"/>
+    <w:lsdException w:name="List 3" w:semiHidden="1" w:unhideWhenUsed="1"/>
+    <w:lsdException w:name="List 4" w:semiHidden="1" w:unhideWhenUsed="1"/>
+    <w:lsdException w:name="List 5" w:semiHidden="1" w:unhideWhenUsed="1"/>
+    <w:lsdException w:name="List Bullet 2" w:semiHidden="1" w:unhideWhenUsed="1"/>
+    <w:lsdException w:name="List Bullet 3" w:semiHidden="1" w:unhideWhenUsed="1"/>
+    <w:lsdException w:name="List Bullet 4" w:semiHidden="1" w:unhideWhenUsed="1"/>
+    <w:lsdException w:name="List Bullet 5" w:semiHidden="1" w:unhideWhenUsed="1"/>
+    <w:lsdException w:name="List Number 2" w:semiHidden="1" w:unhideWhenUsed="1"/>
+    <w:lsdException w:name="List Number 3" w:semiHidden="1" w:unhideWhenUsed="1"/>
+    <w:lsdException w:name="List Number 4" w:semiHidden="1" w:unhideWhenUsed="1"/>
+    <w:lsdException w:name="List Number 5" w:semiHidden="1" w:unhideWhenUsed="1"/>
+    <w:lsdException w:name="Title" w:uiPriority="10" w:qFormat="1"/>
+    <w:lsdException w:name="Closing" w:semiHidden="1" w:unhideWhenUsed="1"/>
+    <w:lsdException w:name="Signature" w:semiHidden="1" w:unhideWhenUsed="1"/>
+    <w:lsdException w:name="Default Paragraph Font" w:semiHidden="1" w:uiPriority="1" w:unhideWhenUsed="1"/>
+    <w:lsdException w:name="Body Text" w:semiHidden="1" w:unhideWhenUsed="1"/>
+    <w:lsdException w:name="Body Text Indent" w:semiHidden="1" w:unhideWhenUsed="1"/>
+    <w:lsdException w:name="List Continue" w:semiHidden="1" w:unhideWhenUsed="1"/>
+    <w:lsdException w:name="List Continue 2" w:semiHidden="1" w:unhideWhenUsed="1"/>
+    <w:lsdException w:name="List Continue 3" w:semiHidden="1" w:unhideWhenUsed="1"/>
+    <w:lsdException w:name="List Continue 4" w:semiHidden="1" w:unhideWhenUsed="1"/>
+    <w:lsdException w:name="List Continue 5" w:semiHidden="1" w:unhideWhenUsed="1"/>
+    <w:lsdException w:name="Message Header" w:semiHidden="1" w:unhideWhenUsed="1"/>
+    <w:lsdException w:name="Subtitle" w:uiPriority="11" w:qFormat="1"/>
+    <w:lsdException w:name="Salutation" w:semiHidden="1" w:unhideWhenUsed="1"/>
+    <w:lsdException w:name="Date" w:semiHidden="1" w:unhideWhenUsed="1"/>
+    <w:lsdException w:name="Body Text First Indent" w:semiHidden="1" w:unhideWhenUsed="1"/>
+    <w:lsdException w:name="Body Text First Indent 2" w:semiHidden="1" w:unhideWhenUsed="1"/>
+    <w:lsdException w:name="Note Heading" w:semiHidden="1" w:unhideWhenUsed="1"/>
+    <w:lsdException w:name="Body Text 2" w:semiHidden="1" w:unhideWhenUsed="1"/>
+    <w:lsdException w:name="Body Text 3" w:semiHidden="1" w:unhideWhenUsed="1"/>
+    <w:lsdException w:name="Body Text Indent 2" w:semiHidden="1" w:unhideWhenUsed="1"/>
+    <w:lsdException w:name="Body Text Indent 3" w:semiHidden="1" w:unhideWhenUsed="1"/>
+    <w:lsdException w:name="Block Text" w:semiHidden="1" w:unhideWhenUsed="1"/>
+    <w:lsdException w:name="Hyperlink" w:semiHidden="1" w:unhideWhenUsed="1"/>
+    <w:lsdException w:name="FollowedHyperlink" w:semiHidden="1" w:unhideWhenUsed="1"/>
+    <w:lsdException w:name="Strong" w:uiPriority="22" w:qFormat="1"/>
+    <w:lsdException w:name="Emphasis" w:uiPriority="20" w:qFormat="1"/>
+    <w:lsdException w:name="Document Map" w:semiHidden="1" w:unhideWhenUsed="1"/>
+    <w:lsdException w:name="Plain Text" w:semiHidden="1" w:unhideWhenUsed="1"/>
+    <w:lsdException w:name="E-mail Signature" w:semiHidden="1" w:unhideWhenUsed="1"/>
+    <w:lsdException w:name="HTML Top of Form" w:semiHidden="1" w:unhideWhenUsed="1"/>
+    <w:lsdException w:name="HTML Bottom of Form" w:semiHidden="1" w:unhideWhenUsed="1"/>
+    <w:lsdException w:name="Normal (Web)" w:semiHidden="1" w:unhideWhenUsed="1"/>
+    <w:lsdException w:name="HTML Acronym" w:semiHidden="1" w:unhideWhenUsed="1"/>
+    <w:lsdException w:name="HTML Address" w:semiHidden="1" w:unhideWhenUsed="1"/>
+    <w:lsdException w:name="HTML Cite" w:semiHidden="1" w:unhideWhenUsed="1"/>
+    <w:lsdException w:name="HTML Code" w:semiHidden="1" w:unhideWhenUsed="1"/>
+    <w:lsdException w:name="HTML Definition" w:semiHidden="1" w:unhideWhenUsed="1"/>
+    <w:lsdException w:name="HTML Keyboard" w:semiHidden="1" w:unhideWhenUsed="1"/>
+    <w:lsdException w:name="HTML Preformatted" w:semiHidden="1" w:unhideWhenUsed="1"/>
+    <w:lsdException w:name="HTML Sample" w:semiHidden="1" w:unhideWhenUsed="1"/>
+    <w:lsdException w:name="HTML Typewriter" w:semiHidden="1" w:unhideWhenUsed="1"/>
+    <w:lsdException w:name="HTML Variable" w:semiHidden="1" w:unhideWhenUsed="1"/>
+    <w:lsdException w:name="Normal Table" w:semiHidden="1" w:unhideWhenUsed="1"/>
+    <w:lsdException w:name="annotation subject" w:semiHidden="1" w:unhideWhenUsed="1"/>
+    <w:lsdException w:name="No List" w:semiHidden="1" w:unhideWhenUsed="1"/>
+    <w:lsdException w:name="Outline List 1" w:semiHidden="1" w:unhideWhenUsed="1"/>
+    <w:lsdException w:name="Outline List 2" w:semiHidden="1" w:unhideWhenUsed="1"/>
+    <w:lsdException w:name="Outline List 3" w:semiHidden="1" w:unhideWhenUsed="1"/>
+    <w:lsdException w:name="Table Simple 1" w:semiHidden="1" w:unhideWhenUsed="1"/>
+    <w:lsdException w:name="Table Simple 2" w:semiHidden="1" w:unhideWhenUsed="1"/>
+    <w:lsdException w:name="Table Simple 3" w:semiHidden="1" w:unhideWhenUsed="1"/>
+    <w:lsdException w:name="Table Classic 1" w:semiHidden="1" w:unhideWhenUsed="1"/>
+    <w:lsdException w:name="Table Classic 2" w:semiHidden="1" w:unhideWhenUsed="1"/>
+    <w:lsdException w:name="Table Classic 3" w:semiHidden="1" w:unhideWhenUsed="1"/>
+    <w:lsdException w:name="Table Classic 4" w:semiHidden="1" w:unhideWhenUsed="1"/>
+    <w:lsdException w:name="Table Colorful 1" w:semiHidden="1" w:unhideWhenUsed="1"/>
+    <w:lsdException w:name="Table Colorful 2" w:semiHidden="1" w:unhideWhenUsed="1"/>
+    <w:lsdException w:name="Table Colorful 3" w:semiHidden="1" w:unhideWhenUsed="1"/>
+    <w:lsdException w:name="Table Columns 1" w:semiHidden="1" w:unhideWhenUsed="1"/>
+    <w:lsdException w:name="Table Columns 2" w:semiHidden="1" w:unhideWhenUsed="1"/>
+    <w:lsdException w:name="Table Columns 3" w:semiHidden="1" w:unhideWhenUsed="1"/>
+    <w:lsdException w:name="Table Columns 4" w:semiHidden="1" w:unhideWhenUsed="1"/>
+    <w:lsdException w:name="Table Columns 5" w:semiHidden="1" w:unhideWhenUsed="1"/>
+    <w:lsdException w:name="Table Grid 1" w:semiHidden="1" w:unhideWhenUsed="1"/>
+    <w:lsdException w:name="Table Grid 2" w:semiHidden="1" w:unhideWhenUsed="1"/>
+    <w:lsdException w:name="Table Grid 3" w:semiHidden="1" w:unhideWhenUsed="1"/>
+    <w:lsdException w:name="Table Grid 4" w:semiHidden="1" w:unhideWhenUsed="1"/>
+    <w:lsdException w:name="Table Grid 5" w:semiHidden="1" w:unhideWhenUsed="1"/>
+    <w:lsdException w:name="Table Grid 6" w:semiHidden="1" w:unhideWhenUsed="1"/>
+    <w:lsdException w:name="Table Grid 7" w:semiHidden="1" w:unhideWhenUsed="1"/>
+    <w:lsdException w:name="Table Grid 8" w:semiHidden="1" w:unhideWhenUsed="1"/>
+    <w:lsdException w:name="Table List 1" w:semiHidden="1" w:unhideWhenUsed="1"/>
+    <w:lsdException w:name="Table List 2" w:semiHidden="1" w:unhideWhenUsed="1"/>
+    <w:lsdException w:name="Table List 3" w:semiHidden="1" w:unhideWhenUsed="1"/>
+    <w:lsdException w:name="Table List 4" w:semiHidden="1" w:unhideWhenUsed="1"/>
+    <w:lsdException w:name="Table List 5" w:semiHidden="1" w:unhideWhenUsed="1"/>
+    <w:lsdException w:name="Table List 6" w:semiHidden="1" w:unhideWhenUsed="1"/>
+    <w:lsdException w:name="Table List 7" w:semiHidden="1" w:unhideWhenUsed="1"/>
+    <w:lsdException w:name="Table List 8" w:semiHidden="1" w:unhideWhenUsed="1"/>
+    <w:lsdException w:name="Table 3D effects 1" w:semiHidden="1" w:unhideWhenUsed="1"/>
+    <w:lsdException w:name="Table 3D effects 2" w:semiHidden="1" w:unhideWhenUsed="1"/>
+    <w:lsdException w:name="Table 3D effects 3" w:semiHidden="1" w:unhideWhenUsed="1"/>
+    <w:lsdException w:name="Table Contemporary" w:semiHidden="1" w:unhideWhenUsed="1"/>
+    <w:lsdException w:name="Table Elegant" w:semiHidden="1" w:unhideWhenUsed="1"/>
+    <w:lsdException w:name="Table Professional" w:semiHidden="1" w:unhideWhenUsed="1"/>
+    <w:lsdException w:name="Table Subtle 1" w:semiHidden="1" w:unhideWhenUsed="1"/>
+    <w:lsdException w:name="Table Subtle 2" w:semiHidden="1" w:unhideWhenUsed="1"/>
+    <w:lsdException w:name="Table Web 1" w:semiHidden="1" w:unhideWhenUsed="1"/>
+    <w:lsdException w:name="Table Web 2" w:semiHidden="1" w:unhideWhenUsed="1"/>
+    <w:lsdException w:name="Table Web 3" w:semiHidden="1" w:unhideWhenUsed="1"/>
+    <w:lsdException w:name="Balloon Text" w:semiHidden="1" w:unhideWhenUsed="1"/>
+    <w:lsdException w:name="Table Grid" w:semiHidden="1" w:uiPriority="59" w:unhideWhenUsed="1"/>
+    <w:lsdException w:name="Table Theme" w:semiHidden="1" w:unhideWhenUsed="1"/>
+    <w:lsdException w:name="Placeholder Text" w:semiHidden="1"/>
+    <w:lsdException w:name="No Spacing" w:uiPriority="1" w:qFormat="1"/>
+    <w:lsdException w:name="Light Shading" w:uiPriority="60"/>
+    <w:lsdException w:name="Light List" w:uiPriority="61"/>
+    <w:lsdException w:name="Light Grid" w:uiPriority="62"/>
+    <w:lsdException w:name="Medium Shading 1" w:uiPriority="63"/>
+    <w:lsdException w:name="Medium Shading 2" w:uiPriority="64"/>
+    <w:lsdException w:name="Medium List 1" w:uiPriority="65"/>
+    <w:lsdException w:name="Medium List 2" w:uiPriority="66"/>
+    <w:lsdException w:name="Medium Grid 1" w:uiPriority="67"/>
+    <w:lsdException w:name="Medium Grid 2" w:uiPriority="68"/>
+    <w:lsdException w:name="Medium Grid 3" w:uiPriority="69"/>
+    <w:lsdException w:name="Dark List" w:uiPriority="70"/>
+    <w:lsdException w:name="Colorful Shading" w:uiPriority="71"/>
+    <w:lsdException w:name="Colorful List" w:uiPriority="72"/>
+    <w:lsdException w:name="Colorful Grid" w:uiPriority="73"/>
+    <w:lsdException w:name="Light Shading Accent 1" w:uiPriority="60"/>
+    <w:lsdException w:name="Light List Accent 1" w:uiPriority="61"/>
+    <w:lsdException w:name="Light Grid Accent 1" w:uiPriority="62"/>
+    <w:lsdException w:name="Medium Shading 1 Accent 1" w:uiPriority="63"/>
+    <w:lsdException w:name="Medium Shading 2 Accent 1" w:uiPriority="64"/>
+    <w:lsdException w:name="Medium List 1 Accent 1" w:uiPriority="65"/>
+    <w:lsdException w:name="Revision" w:semiHidden="1"/>
+    <w:lsdException w:name="List Paragraph" w:uiPriority="34" w:qFormat="1"/>
+    <w:lsdException w:name="Quote" w:uiPriority="29" w:qFormat="1"/>
+    <w:lsdException w:name="Intense Quote" w:uiPriority="30" w:qFormat="1"/>
+    <w:lsdException w:name="Medium List 2 Accent 1" w:uiPriority="66"/>
+    <w:lsdException w:name="Medium Grid 1 Accent 1" w:uiPriority="67"/>
+    <w:lsdException w:name="Medium Grid 2 Accent 1" w:uiPriority="68"/>
+    <w:lsdException w:name="Medium Grid 3 Accent 1" w:uiPriority="69"/>
+    <w:lsdException w:name="Dark List Accent 1" w:uiPriority="70"/>
+    <w:lsdException w:name="Colorful Shading Accent 1" w:uiPriority="71"/>
+    <w:lsdException w:name="Colorful List Accent 1" w:uiPriority="72"/>
+    <w:lsdException w:name="Colorful Grid Accent 1" w:uiPriority="73"/>
+    <w:lsdException w:name="Light Shading Accent 2" w:uiPriority="60"/>
+    <w:lsdException w:name="Light List Accent 2" w:uiPriority="61"/>
+    <w:lsdException w:name="Light Grid Accent 2" w:uiPriority="62"/>
+    <w:lsdException w:name="Medium Shading 1 Accent 2" w:uiPriority="63"/>
+    <w:lsdException w:name="Medium Shading 2 Accent 2" w:uiPriority="64"/>
+    <w:lsdException w:name="Medium List 1 Accent 2" w:uiPriority="65"/>
+    <w:lsdException w:name="Medium List 2 Accent 2" w:uiPriority="66"/>
+    <w:lsdException w:name="Medium Grid 1 Accent 2" w:uiPriority="67"/>
+    <w:lsdException w:name="Medium Grid 2 Accent 2" w:uiPriority="68"/>
+    <w:lsdException w:name="Medium Grid 3 Accent 2" w:uiPriority="69"/>
+    <w:lsdException w:name="Dark List Accent 2" w:uiPriority="70"/>
+    <w:lsdException w:name="Colorful Shading Accent 2" w:uiPriority="71"/>
+    <w:lsdException w:name="Colorful List Accent 2" w:uiPriority="72"/>
+    <w:lsdException w:name="Colorful Grid Accent 2" w:uiPriority="73"/>
+    <w:lsdException w:name="Light Shading Accent 3" w:uiPriority="60"/>
+    <w:lsdException w:name="Light List Accent 3" w:uiPriority="61"/>
+    <w:lsdException w:name="Light Grid Accent 3" w:uiPriority="62"/>
+    <w:lsdException w:name="Medium Shading 1 Accent 3" w:uiPriority="63"/>
+    <w:lsdException w:name="Medium Shading 2 Accent 3" w:uiPriority="64"/>
+    <w:lsdException w:name="Medium List 1 Accent 3" w:uiPriority="65"/>
+    <w:lsdException w:name="Medium List 2 Accent 3" w:uiPriority="66"/>
+    <w:lsdException w:name="Medium Grid 1 Accent 3" w:uiPriority="67"/>
+    <w:lsdException w:name="Medium Grid 2 Accent 3" w:uiPriority="68"/>
+    <w:lsdException w:name="Medium Grid 3 Accent 3" w:uiPriority="69"/>
+    <w:lsdException w:name="Dark List Accent 3" w:uiPriority="70"/>
+    <w:lsdException w:name="Colorful Shading Accent 3" w:uiPriority="71"/>
+    <w:lsdException w:name="Colorful List Accent 3" w:uiPriority="72"/>
+    <w:lsdException w:name="Colorful Grid Accent 3" w:uiPriority="73"/>
+    <w:lsdException w:name="Light Shading Accent 4" w:uiPriority="60"/>
+    <w:lsdException w:name="Light List Accent 4" w:uiPriority="61"/>
+    <w:lsdException w:name="Light Grid Accent 4" w:uiPriority="62"/>
+    <w:lsdException w:name="Medium Shading 1 Accent 4" w:uiPriority="63"/>
+    <w:lsdException w:name="Medium Shading 2 Accent 4" w:uiPriority="64"/>
+    <w:lsdException w:name="Medium List 1 Accent 4" w:uiPriority="65"/>
+    <w:lsdException w:name="Medium List 2 Accent 4" w:uiPriority="66"/>
+    <w:lsdException w:name="Medium Grid 1 Accent 4" w:uiPriority="67"/>
+    <w:lsdException w:name="Medium Grid 2 Accent 4" w:uiPriority="68"/>
+    <w:lsdException w:name="Medium Grid 3 Accent 4" w:uiPriority="69"/>
+    <w:lsdException w:name="Dark List Accent 4" w:uiPriority="70"/>
+    <w:lsdException w:name="Colorful Shading Accent 4" w:uiPriority="71"/>
+    <w:lsdException w:name="Colorful List Accent 4" w:uiPriority="72"/>
+    <w:lsdException w:name="Colorful Grid Accent 4" w:uiPriority="73"/>
+    <w:lsdException w:name="Light Shading Accent 5" w:uiPriority="60"/>
+    <w:lsdException w:name="Light List Accent 5" w:uiPriority="61"/>
+    <w:lsdException w:name="Light Grid Accent 5" w:uiPriority="62"/>
+    <w:lsdException w:name="Medium Shading 1 Accent 5" w:uiPriority="63"/>
+    <w:lsdException w:name="Medium Shading 2 Accent 5" w:uiPriority="64"/>
+    <w:lsdException w:name="Medium List 1 Accent 5" w:uiPriority="65"/>
+    <w:lsdException w:name="Medium List 2 Accent 5" w:uiPriority="66"/>
+    <w:lsdException w:name="Medium Grid 1 Accent 5" w:uiPriority="67"/>
+    <w:lsdException w:name="Medium Grid 2 Accent 5" w:uiPriority="68"/>
+    <w:lsdException w:name="Medium Grid 3 Accent 5" w:uiPriority="69"/>
+    <w:lsdException w:name="Dark List Accent 5" w:uiPriority="70"/>
+    <w:lsdException w:name="Colorful Shading Accent 5" w:uiPriority="71"/>
+    <w:lsdException w:name="Colorful List Accent 5" w:uiPriority="72"/>
+    <w:lsdException w:name="Colorful Grid Accent 5" w:uiPriority="73"/>
+    <w:lsdException w:name="Light Shading Accent 6" w:uiPriority="60"/>
+    <w:lsdException w:name="Light List Accent 6" w:uiPriority="61"/>
+    <w:lsdException w:name="Light Grid Accent 6" w:uiPriority="62"/>
+    <w:lsdException w:name="Medium Shading 1 Accent 6" w:uiPriority="63"/>
+    <w:lsdException w:name="Medium Shading 2 Accent 6" w:uiPriority="64"/>
+    <w:lsdException w:name="Medium List 1 Accent 6" w:uiPriority="65"/>
+    <w:lsdException w:name="Medium List 2 Accent 6" w:uiPriority="66"/>
+    <w:lsdException w:name="Medium Grid 1 Accent 6" w:uiPriority="67"/>
+    <w:lsdException w:name="Medium Grid 2 Accent 6" w:uiPriority="68"/>
+    <w:lsdException w:name="Medium Grid 3 Accent 6" w:uiPriority="69"/>
+    <w:lsdException w:name="Dark List Accent 6" w:uiPriority="70"/>
+    <w:lsdException w:name="Colorful Shading Accent 6" w:uiPriority="71"/>
+    <w:lsdException w:name="Colorful List Accent 6" w:uiPriority="72"/>
+    <w:lsdException w:name="Colorful Grid Accent 6" w:uiPriority="73"/>
+    <w:lsdException w:name="Subtle Emphasis" w:uiPriority="19" w:qFormat="1"/>
+    <w:lsdException w:name="Intense Emphasis" w:uiPriority="21" w:qFormat="1"/>
+    <w:lsdException w:name="Subtle Reference" w:uiPriority="31" w:qFormat="1"/>
+    <w:lsdException w:name="Intense Reference" w:uiPriority="32" w:qFormat="1"/>
+    <w:lsdException w:name="Book Title" w:uiPriority="33" w:qFormat="1"/>
+    <w:lsdException w:name="Bibliography" w:semiHidden="1" w:uiPriority="37" w:unhideWhenUsed="1"/>
+    <w:lsdException w:name="TOC Heading" w:semiHidden="1" w:uiPriority="39" w:unhideWhenUsed="1" w:qFormat="1"/>
+    <w:lsdException w:name="Plain Table 1" w:uiPriority="41"/>
+    <w:lsdException w:name="Plain Table 2" w:uiPriority="42"/>
+    <w:lsdException w:name="Plain Table 3" w:uiPriority="43"/>
+    <w:lsdException w:name="Plain Table 4" w:uiPriority="44"/>
+    <w:lsdException w:name="Plain Table 5" w:uiPriority="45"/>
+    <w:lsdException w:name="Grid Table Light" w:uiPriority="40"/>
+    <w:lsdException w:name="Grid Table 1 Light" w:uiPriority="46"/>
+    <w:lsdException w:name="Grid Table 2" w:uiPriority="47"/>
+    <w:lsdException w:name="Grid Table 3" w:uiPriority="48"/>
+    <w:lsdException w:name="Grid Table 4" w:uiPriority="49"/>
+    <w:lsdException w:name="Grid Table 5 Dark" w:uiPriority="50"/>
+    <w:lsdException w:name="Grid Table 6 Colorful" w:uiPriority="51"/>
+    <w:lsdException w:name="Grid Table 7 Colorful" w:uiPriority="52"/>
+    <w:lsdException w:name="Grid Table 1 Light Accent 1" w:uiPriority="46"/>
+    <w:lsdException w:name="Grid Table 2 Accent 1" w:uiPriority="47"/>
+    <w:lsdException w:name="Grid Table 3 Accent 1" w:uiPriority="48"/>
+    <w:lsdException w:name="Grid Table 4 Accent 1" w:uiPriority="49"/>
+    <w:lsdException w:name="Grid Table 5 Dark Accent 1" w:uiPriority="50"/>
+    <w:lsdException w:name="Grid Table 6 Colorful Accent 1" w:uiPriority="51"/>
+    <w:lsdException w:name="Grid Table 7 Colorful Accent 1" w:uiPriority="52"/>
+    <w:lsdException w:name="Grid Table 1 Light Accent 2" w:uiPriority="46"/>
+    <w:lsdException w:name="Grid Table 2 Accent 2" w:uiPriority="47"/>
+    <w:lsdException w:name="Grid Table 3 Accent 2" w:uiPriority="48"/>
+    <w:lsdException w:name="Grid Table 4 Accent 2" w:uiPriority="49"/>
+    <w:lsdException w:name="Grid Table 5 Dark Accent 2" w:uiPriority="50"/>
+    <w:lsdException w:name="Grid Table 6 Colorful Accent 2" w:uiPriority="51"/>
+    <w:lsdException w:name="Grid Table 7 Colorful Accent 2" w:uiPriority="52"/>
+    <w:lsdException w:name="Grid Table 1 Light Accent 3" w:uiPriority="46"/>
+    <w:lsdException w:name="Grid Table 2 Accent 3" w:uiPriority="47"/>
+    <w:lsdException w:name="Grid Table 3 Accent 3" w:uiPriority="48"/>
+    <w:lsdException w:name="Grid Table 4 Accent 3" w:uiPriority="49"/>
+    <w:lsdException w:name="Grid Table 5 Dark Accent 3" w:uiPriority="50"/>
+    <w:lsdException w:name="Grid Table 6 Colorful Accent 3" w:uiPriority="51"/>
+    <w:lsdException w:name="Grid Table 7 Colorful Accent 3" w:uiPriority="52"/>
+    <w:lsdException w:name="Grid Table 1 Light Accent 4" w:uiPriority="46"/>
+    <w:lsdException w:name="Grid Table 2 Accent 4" w:uiPriority="47"/>
+    <w:lsdException w:name="Grid Table 3 Accent 4" w:uiPriority="48"/>
+    <w:lsdException w:name="Grid Table 4 Accent 4" w:uiPriority="49"/>
+    <w:lsdException w:name="Grid Table 5 Dark Accent 4" w:uiPriority="50"/>
+    <w:lsdException w:name="Grid Table 6 Colorful Accent 4" w:uiPriority="51"/>
+    <w:lsdException w:name="Grid Table 7 Colorful Accent 4" w:uiPriority="52"/>
+    <w:lsdException w:name="Grid Table 1 Light Accent 5" w:uiPriority="46"/>
+    <w:lsdException w:name="Grid Table 2 Accent 5" w:uiPriority="47"/>
+    <w:lsdException w:name="Grid Table 3 Accent 5" w:uiPriority="48"/>
+    <w:lsdException w:name="Grid Table 4 Accent 5" w:uiPriority="49"/>
+    <w:lsdException w:name="Grid Table 5 Dark Accent 5" w:uiPriority="50"/>
+    <w:lsdException w:name="Grid Table 6 Colorful Accent 5" w:uiPriority="51"/>
+    <w:lsdException w:name="Grid Table 7 Colorful Accent 5" w:uiPriority="52"/>
+    <w:lsdException w:name="Grid Table 1 Light Accent 6" w:uiPriority="46"/>
+    <w:lsdException w:name="Grid Table 2 Accent 6" w:uiPriority="47"/>
+    <w:lsdException w:name="Grid Table 3 Accent 6" w:uiPriority="48"/>
+    <w:lsdException w:name="Grid Table 4 Accent 6" w:uiPriority="49"/>
+    <w:lsdException w:name="Grid Table 5 Dark Accent 6" w:uiPriority="50"/>
+    <w:lsdException w:name="Grid Table 6 Colorful Accent 6" w:uiPriority="51"/>
+    <w:lsdException w:name="Grid Table 7 Colorful Accent 6" w:uiPriority="52"/>
+    <w:lsdException w:name="List Table 1 Light" w:uiPriority="46"/>
+    <w:lsdException w:name="List Table 2" w:uiPriority="47"/>
+    <w:lsdException w:name="List Table 3" w:uiPriority="48"/>
+    <w:lsdException w:name="List Table 4" w:uiPriority="49"/>
+    <w:lsdException w:name="List Table 5 Dark" w:uiPriority="50"/>
+    <w:lsdException w:name="List Table 6 Colorful" w:uiPriority="51"/>
+    <w:lsdException w:name="List Table 7 Colorful" w:uiPriority="52"/>
+    <w:lsdException w:name="List Table 1 Light Accent 1" w:uiPriority="46"/>
+    <w:lsdException w:name="List Table 2 Accent 1" w:uiPriority="47"/>
+    <w:lsdException w:name="List Table 3 Accent 1" w:uiPriority="48"/>
+    <w:lsdException w:name="List Table 4 Accent 1" w:uiPriority="49"/>
+    <w:lsdException w:name="List Table 5 Dark Accent 1" w:uiPriority="50"/>
+    <w:lsdException w:name="List Table 6 Colorful Accent 1" w:uiPriority="51"/>
+    <w:lsdException w:name="List Table 7 Colorful Accent 1" w:uiPriority="52"/>
+    <w:lsdException w:name="List Table 1 Light Accent 2" w:uiPriority="46"/>
+    <w:lsdException w:name="List Table 2 Accent 2" w:uiPriority="47"/>
+    <w:lsdException w:name="List Table 3 Accent 2" w:uiPriority="48"/>
+    <w:lsdException w:name="List Table 4 Accent 2" w:uiPriority="49"/>
+    <w:lsdException w:name="List Table 5 Dark Accent 2" w:uiPriority="50"/>
+    <w:lsdException w:name="List Table 6 Colorful Accent 2" w:uiPriority="51"/>
+    <w:lsdException w:name="List Table 7 Colorful Accent 2" w:uiPriority="52"/>
+    <w:lsdException w:name="List Table 1 Light Accent 3" w:uiPriority="46"/>
+    <w:lsdException w:name="List Table 2 Accent 3" w:uiPriority="47"/>
+    <w:lsdException w:name="List Table 3 Accent 3" w:uiPriority="48"/>
+    <w:lsdException w:name="List Table 4 Accent 3" w:uiPriority="49"/>
+    <w:lsdException w:name="List Table 5 Dark Accent 3" w:uiPriority="50"/>
+    <w:lsdException w:name="List Table 6 Colorful Accent 3" w:uiPriority="51"/>
+    <w:lsdException w:name="List Table 7 Colorful Accent 3" w:uiPriority="52"/>
+    <w:lsdException w:name="List Table 1 Light Accent 4" w:uiPriority="46"/>
+    <w:lsdException w:name="List Table 2 Accent 4" w:uiPriority="47"/>
+    <w:lsdException w:name="List Table 3 Accent 4" w:uiPriority="48"/>
+    <w:lsdException w:name="List Table 4 Accent 4" w:uiPriority="49"/>
+    <w:lsdException w:name="List Table 5 Dark Accent 4" w:uiPriority="50"/>
+    <w:lsdException w:name="List Table 6 Colorful Accent 4" w:uiPriority="51"/>
+    <w:lsdException w:name="List Table 7 Colorful Accent 4" w:uiPriority="52"/>
+    <w:lsdException w:name="List Table 1 Light Accent 5" w:uiPriority="46"/>
+    <w:lsdException w:name="List Table 2 Accent 5" w:uiPriority="47"/>
+    <w:lsdException w:name="List Table 3 Accent 5" w:uiPriority="48"/>
+    <w:lsdException w:name="List Table 4 Accent 5" w:uiPriority="49"/>
+    <w:lsdException w:name="List Table 5 Dark Accent 5" w:uiPriority="50"/>
+    <w:lsdException w:name="List Table 6 Colorful Accent 5" w:uiPriority="51"/>
+    <w:lsdException w:name="List Table 7 Colorful Accent 5" w:uiPriority="52"/>
+    <w:lsdException w:name="List Table 1 Light Accent 6" w:uiPriority="46"/>
+    <w:lsdException w:name="List Table 2 Accent 6" w:uiPriority="47"/>
+    <w:lsdException w:name="List Table 3 Accent 6" w:uiPriority="48"/>
+    <w:lsdException w:name="List Table 4 Accent 6" w:uiPriority="49"/>
+    <w:lsdException w:name="List Table 5 Dark Accent 6" w:uiPriority="50"/>
+    <w:lsdException w:name="List Table 6 Colorful Accent 6" w:uiPriority="51"/>
+    <w:lsdException w:name="List Table 7 Colorful Accent 6" w:uiPriority="52"/>
+    <w:lsdException w:name="Mention" w:semiHidden="1" w:unhideWhenUsed="1"/>
+    <w:lsdException w:name="Smart Hyperlink" w:semiHidden="1" w:unhideWhenUsed="1"/>
+    <w:lsdException w:name="Hashtag" w:semiHidden="1" w:unhideWhenUsed="1"/>
+    <w:lsdException w:name="Unresolved Mention" w:semiHidden="1" w:unhideWhenUsed="1"/>
   </w:latentStyles>
   <w:style w:type="paragraph" w:default="1" w:styleId="Normal">
     <w:name w:val="Normal"/>
     <w:qFormat/>
   </w:style>
-  <w:style w:type="paragraph" w:styleId="Ttulo1">
+  <w:style w:type="paragraph" w:styleId="Heading1">
     <w:name w:val="heading 1"/>
-    <w:basedOn w:val="normal0"/>
-    <w:next w:val="normal0"/>
+    <w:basedOn w:val="Normal1"/>
+    <w:next w:val="Normal1"/>
     <w:rsid w:val="00B46137"/>
     <w:pPr>
       <w:keepNext/>
@@ -2168,10 +2634,10 @@
       <w:szCs w:val="40"/>
     </w:rPr>
   </w:style>
-  <w:style w:type="paragraph" w:styleId="Ttulo2">
+  <w:style w:type="paragraph" w:styleId="Heading2">
     <w:name w:val="heading 2"/>
-    <w:basedOn w:val="normal0"/>
-    <w:next w:val="normal0"/>
+    <w:basedOn w:val="Normal1"/>
+    <w:next w:val="Normal1"/>
     <w:rsid w:val="00B46137"/>
     <w:pPr>
       <w:keepNext/>
@@ -2184,10 +2650,10 @@
       <w:szCs w:val="32"/>
     </w:rPr>
   </w:style>
-  <w:style w:type="paragraph" w:styleId="Ttulo3">
+  <w:style w:type="paragraph" w:styleId="Heading3">
     <w:name w:val="heading 3"/>
-    <w:basedOn w:val="normal0"/>
-    <w:next w:val="normal0"/>
+    <w:basedOn w:val="Normal1"/>
+    <w:next w:val="Normal1"/>
     <w:rsid w:val="00B46137"/>
     <w:pPr>
       <w:keepNext/>
@@ -2201,10 +2667,10 @@
       <w:szCs w:val="28"/>
     </w:rPr>
   </w:style>
-  <w:style w:type="paragraph" w:styleId="Ttulo4">
+  <w:style w:type="paragraph" w:styleId="Heading4">
     <w:name w:val="heading 4"/>
-    <w:basedOn w:val="normal0"/>
-    <w:next w:val="normal0"/>
+    <w:basedOn w:val="Normal1"/>
+    <w:next w:val="Normal1"/>
     <w:rsid w:val="00B46137"/>
     <w:pPr>
       <w:keepNext/>
@@ -2218,10 +2684,10 @@
       <w:szCs w:val="24"/>
     </w:rPr>
   </w:style>
-  <w:style w:type="paragraph" w:styleId="Ttulo5">
+  <w:style w:type="paragraph" w:styleId="Heading5">
     <w:name w:val="heading 5"/>
-    <w:basedOn w:val="normal0"/>
-    <w:next w:val="normal0"/>
+    <w:basedOn w:val="Normal1"/>
+    <w:next w:val="Normal1"/>
     <w:rsid w:val="00B46137"/>
     <w:pPr>
       <w:keepNext/>
@@ -2233,10 +2699,10 @@
       <w:color w:val="666666"/>
     </w:rPr>
   </w:style>
-  <w:style w:type="paragraph" w:styleId="Ttulo6">
+  <w:style w:type="paragraph" w:styleId="Heading6">
     <w:name w:val="heading 6"/>
-    <w:basedOn w:val="normal0"/>
-    <w:next w:val="normal0"/>
+    <w:basedOn w:val="Normal1"/>
+    <w:next w:val="Normal1"/>
     <w:rsid w:val="00B46137"/>
     <w:pPr>
       <w:keepNext/>
@@ -2249,18 +2715,17 @@
       <w:color w:val="666666"/>
     </w:rPr>
   </w:style>
-  <w:style w:type="character" w:default="1" w:styleId="Fuentedeprrafopredeter">
+  <w:style w:type="character" w:default="1" w:styleId="DefaultParagraphFont">
     <w:name w:val="Default Paragraph Font"/>
     <w:uiPriority w:val="1"/>
     <w:semiHidden/>
     <w:unhideWhenUsed/>
   </w:style>
-  <w:style w:type="table" w:default="1" w:styleId="Tablanormal">
+  <w:style w:type="table" w:default="1" w:styleId="TableNormal">
     <w:name w:val="Normal Table"/>
     <w:uiPriority w:val="99"/>
     <w:semiHidden/>
     <w:unhideWhenUsed/>
-    <w:qFormat/>
     <w:tblPr>
       <w:tblInd w:w="0" w:type="dxa"/>
       <w:tblCellMar>
@@ -2271,18 +2736,18 @@
       </w:tblCellMar>
     </w:tblPr>
   </w:style>
-  <w:style w:type="numbering" w:default="1" w:styleId="Sinlista">
+  <w:style w:type="numbering" w:default="1" w:styleId="NoList">
     <w:name w:val="No List"/>
     <w:uiPriority w:val="99"/>
     <w:semiHidden/>
     <w:unhideWhenUsed/>
   </w:style>
-  <w:style w:type="paragraph" w:customStyle="1" w:styleId="normal0">
-    <w:name w:val="normal"/>
+  <w:style w:type="paragraph" w:customStyle="1" w:styleId="Normal1">
+    <w:name w:val="Normal1"/>
     <w:rsid w:val="00B46137"/>
   </w:style>
-  <w:style w:type="table" w:customStyle="1" w:styleId="TableNormal">
-    <w:name w:val="Table Normal"/>
+  <w:style w:type="table" w:customStyle="1" w:styleId="TableNormal1">
+    <w:name w:val="Table Normal1"/>
     <w:rsid w:val="00B46137"/>
     <w:tblPr>
       <w:tblCellMar>
@@ -2293,10 +2758,10 @@
       </w:tblCellMar>
     </w:tblPr>
   </w:style>
-  <w:style w:type="paragraph" w:styleId="Ttulo">
+  <w:style w:type="paragraph" w:styleId="Title">
     <w:name w:val="Title"/>
-    <w:basedOn w:val="normal0"/>
-    <w:next w:val="normal0"/>
+    <w:basedOn w:val="Normal1"/>
+    <w:next w:val="Normal1"/>
     <w:rsid w:val="00B46137"/>
     <w:pPr>
       <w:keepNext/>
@@ -2308,10 +2773,10 @@
       <w:szCs w:val="52"/>
     </w:rPr>
   </w:style>
-  <w:style w:type="paragraph" w:styleId="Subttulo">
+  <w:style w:type="paragraph" w:styleId="Subtitle">
     <w:name w:val="Subtitle"/>
-    <w:basedOn w:val="normal0"/>
-    <w:next w:val="normal0"/>
+    <w:basedOn w:val="Normal1"/>
+    <w:next w:val="Normal1"/>
     <w:rsid w:val="00B46137"/>
     <w:pPr>
       <w:keepNext/>
@@ -2325,7 +2790,7 @@
     </w:rPr>
   </w:style>
   <w:style w:type="table" w:customStyle="1" w:styleId="a">
-    <w:basedOn w:val="TableNormal"/>
+    <w:basedOn w:val="TableNormal1"/>
     <w:rsid w:val="00B46137"/>
     <w:tblPr>
       <w:tblStyleRowBandSize w:val="1"/>
@@ -2339,7 +2804,7 @@
     </w:tblPr>
   </w:style>
   <w:style w:type="table" w:customStyle="1" w:styleId="a0">
-    <w:basedOn w:val="TableNormal"/>
+    <w:basedOn w:val="TableNormal1"/>
     <w:rsid w:val="00B46137"/>
     <w:tblPr>
       <w:tblStyleRowBandSize w:val="1"/>

</xml_diff>